<commit_message>
6. Fix "Cannot find name 'tinymce'" error
cp ../ngx-admin/src/typings.d.ts src/main/webapp/app/ngx-admin/
and import it in app-module
</commit_message>
<xml_diff>
--- a/Order of Operations.docx
+++ b/Order of Operations.docx
@@ -209,6 +209,7 @@
           <w:tab w:val="left" w:pos="14656"/>
         </w:tabs>
         <w:spacing w:after="0" w:line="240" w:lineRule="auto"/>
+        <w:ind w:right="-270"/>
         <w:rPr>
           <w:rFonts w:ascii="Courier New" w:eastAsia="Times New Roman" w:hAnsi="Courier New" w:cs="Courier New"/>
           <w:color w:val="A9B7C6"/>
@@ -8306,14 +8307,22 @@
           <w:szCs w:val="18"/>
         </w:rPr>
         <w:br/>
-        <w:t xml:space="preserve">    </w:t>
-      </w:r>
-      <w:r>
-        <w:rPr>
-          <w:rFonts w:ascii="Courier New" w:eastAsia="Times New Roman" w:hAnsi="Courier New" w:cs="Courier New"/>
-          <w:color w:val="9876AA"/>
-          <w:sz w:val="18"/>
-          <w:szCs w:val="18"/>
+      </w:r>
+      <w:r>
+        <w:rPr>
+          <w:rFonts w:ascii="Courier New" w:eastAsia="Times New Roman" w:hAnsi="Courier New" w:cs="Courier New"/>
+          <w:color w:val="CC7832"/>
+          <w:sz w:val="16"/>
+          <w:szCs w:val="16"/>
+        </w:rPr>
+        <w:t xml:space="preserve">    </w:t>
+      </w:r>
+      <w:r>
+        <w:rPr>
+          <w:rFonts w:ascii="Courier New" w:eastAsia="Times New Roman" w:hAnsi="Courier New" w:cs="Courier New"/>
+          <w:color w:val="9876AA"/>
+          <w:sz w:val="16"/>
+          <w:szCs w:val="16"/>
         </w:rPr>
         <w:t>"test"</w:t>
       </w:r>
@@ -8321,17 +8330,17 @@
         <w:rPr>
           <w:rFonts w:ascii="Courier New" w:eastAsia="Times New Roman" w:hAnsi="Courier New" w:cs="Courier New"/>
           <w:color w:val="CC7832"/>
-          <w:sz w:val="18"/>
-          <w:szCs w:val="18"/>
-        </w:rPr>
-        <w:t xml:space="preserve">: </w:t>
-      </w:r>
-      <w:r>
-        <w:rPr>
-          <w:rFonts w:ascii="Courier New" w:eastAsia="Times New Roman" w:hAnsi="Courier New" w:cs="Courier New"/>
-          <w:color w:val="6A8759"/>
-          <w:sz w:val="18"/>
-          <w:szCs w:val="18"/>
+          <w:sz w:val="16"/>
+          <w:szCs w:val="16"/>
+        </w:rPr>
+        <w:t xml:space="preserve">: </w:t>
+      </w:r>
+      <w:r>
+        <w:rPr>
+          <w:rFonts w:ascii="Courier New" w:eastAsia="Times New Roman" w:hAnsi="Courier New" w:cs="Courier New"/>
+          <w:color w:val="6A8759"/>
+          <w:sz w:val="16"/>
+          <w:szCs w:val="16"/>
         </w:rPr>
         <w:t xml:space="preserve">"yarn run lint &amp;&amp; karma start </w:t>
       </w:r>
@@ -8340,8 +8349,8 @@
         <w:rPr>
           <w:rFonts w:ascii="Courier New" w:eastAsia="Times New Roman" w:hAnsi="Courier New" w:cs="Courier New"/>
           <w:color w:val="6A8759"/>
-          <w:sz w:val="18"/>
-          <w:szCs w:val="18"/>
+          <w:sz w:val="16"/>
+          <w:szCs w:val="16"/>
         </w:rPr>
         <w:t>src</w:t>
       </w:r>
@@ -8350,8 +8359,8 @@
         <w:rPr>
           <w:rFonts w:ascii="Courier New" w:eastAsia="Times New Roman" w:hAnsi="Courier New" w:cs="Courier New"/>
           <w:color w:val="6A8759"/>
-          <w:sz w:val="18"/>
-          <w:szCs w:val="18"/>
+          <w:sz w:val="16"/>
+          <w:szCs w:val="16"/>
         </w:rPr>
         <w:t>/test/</w:t>
       </w:r>
@@ -8360,8 +8369,8 @@
         <w:rPr>
           <w:rFonts w:ascii="Courier New" w:eastAsia="Times New Roman" w:hAnsi="Courier New" w:cs="Courier New"/>
           <w:color w:val="6A8759"/>
-          <w:sz w:val="18"/>
-          <w:szCs w:val="18"/>
+          <w:sz w:val="16"/>
+          <w:szCs w:val="16"/>
         </w:rPr>
         <w:t>javascript</w:t>
       </w:r>
@@ -8370,8 +8379,8 @@
         <w:rPr>
           <w:rFonts w:ascii="Courier New" w:eastAsia="Times New Roman" w:hAnsi="Courier New" w:cs="Courier New"/>
           <w:color w:val="6A8759"/>
-          <w:sz w:val="18"/>
-          <w:szCs w:val="18"/>
+          <w:sz w:val="16"/>
+          <w:szCs w:val="16"/>
         </w:rPr>
         <w:t>/</w:t>
       </w:r>
@@ -8380,8 +8389,8 @@
         <w:rPr>
           <w:rFonts w:ascii="Courier New" w:eastAsia="Times New Roman" w:hAnsi="Courier New" w:cs="Courier New"/>
           <w:color w:val="6A8759"/>
-          <w:sz w:val="18"/>
-          <w:szCs w:val="18"/>
+          <w:sz w:val="16"/>
+          <w:szCs w:val="16"/>
         </w:rPr>
         <w:t>karma.conf.js</w:t>
       </w:r>
@@ -8390,8 +8399,8 @@
         <w:rPr>
           <w:rFonts w:ascii="Courier New" w:eastAsia="Times New Roman" w:hAnsi="Courier New" w:cs="Courier New"/>
           <w:color w:val="6A8759"/>
-          <w:sz w:val="18"/>
-          <w:szCs w:val="18"/>
+          <w:sz w:val="16"/>
+          <w:szCs w:val="16"/>
         </w:rPr>
         <w:t>"</w:t>
       </w:r>
@@ -8399,27 +8408,27 @@
         <w:rPr>
           <w:rFonts w:ascii="Courier New" w:eastAsia="Times New Roman" w:hAnsi="Courier New" w:cs="Courier New"/>
           <w:color w:val="CC7832"/>
-          <w:sz w:val="18"/>
-          <w:szCs w:val="18"/>
-        </w:rPr>
-        <w:t>,</w:t>
-      </w:r>
-      <w:r>
-        <w:rPr>
-          <w:rFonts w:ascii="Courier New" w:eastAsia="Times New Roman" w:hAnsi="Courier New" w:cs="Courier New"/>
-          <w:color w:val="CC7832"/>
-          <w:sz w:val="18"/>
-          <w:szCs w:val="18"/>
-        </w:rPr>
-        <w:br/>
-        <w:t xml:space="preserve">    </w:t>
-      </w:r>
-      <w:r>
-        <w:rPr>
-          <w:rFonts w:ascii="Courier New" w:eastAsia="Times New Roman" w:hAnsi="Courier New" w:cs="Courier New"/>
-          <w:color w:val="9876AA"/>
-          <w:sz w:val="18"/>
-          <w:szCs w:val="18"/>
+          <w:sz w:val="16"/>
+          <w:szCs w:val="16"/>
+        </w:rPr>
+        <w:t>,</w:t>
+      </w:r>
+      <w:r>
+        <w:rPr>
+          <w:rFonts w:ascii="Courier New" w:eastAsia="Times New Roman" w:hAnsi="Courier New" w:cs="Courier New"/>
+          <w:color w:val="CC7832"/>
+          <w:sz w:val="16"/>
+          <w:szCs w:val="16"/>
+        </w:rPr>
+        <w:br/>
+        <w:t xml:space="preserve">    </w:t>
+      </w:r>
+      <w:r>
+        <w:rPr>
+          <w:rFonts w:ascii="Courier New" w:eastAsia="Times New Roman" w:hAnsi="Courier New" w:cs="Courier New"/>
+          <w:color w:val="9876AA"/>
+          <w:sz w:val="16"/>
+          <w:szCs w:val="16"/>
         </w:rPr>
         <w:t>"</w:t>
       </w:r>
@@ -8428,8 +8437,8 @@
         <w:rPr>
           <w:rFonts w:ascii="Courier New" w:eastAsia="Times New Roman" w:hAnsi="Courier New" w:cs="Courier New"/>
           <w:color w:val="9876AA"/>
-          <w:sz w:val="18"/>
-          <w:szCs w:val="18"/>
+          <w:sz w:val="16"/>
+          <w:szCs w:val="16"/>
         </w:rPr>
         <w:t>test:watch</w:t>
       </w:r>
@@ -8438,8 +8447,8 @@
         <w:rPr>
           <w:rFonts w:ascii="Courier New" w:eastAsia="Times New Roman" w:hAnsi="Courier New" w:cs="Courier New"/>
           <w:color w:val="9876AA"/>
-          <w:sz w:val="18"/>
-          <w:szCs w:val="18"/>
+          <w:sz w:val="16"/>
+          <w:szCs w:val="16"/>
         </w:rPr>
         <w:t>"</w:t>
       </w:r>
@@ -8447,17 +8456,17 @@
         <w:rPr>
           <w:rFonts w:ascii="Courier New" w:eastAsia="Times New Roman" w:hAnsi="Courier New" w:cs="Courier New"/>
           <w:color w:val="CC7832"/>
-          <w:sz w:val="18"/>
-          <w:szCs w:val="18"/>
-        </w:rPr>
-        <w:t xml:space="preserve">: </w:t>
-      </w:r>
-      <w:r>
-        <w:rPr>
-          <w:rFonts w:ascii="Courier New" w:eastAsia="Times New Roman" w:hAnsi="Courier New" w:cs="Courier New"/>
-          <w:color w:val="6A8759"/>
-          <w:sz w:val="18"/>
-          <w:szCs w:val="18"/>
+          <w:sz w:val="16"/>
+          <w:szCs w:val="16"/>
+        </w:rPr>
+        <w:t xml:space="preserve">: </w:t>
+      </w:r>
+      <w:r>
+        <w:rPr>
+          <w:rFonts w:ascii="Courier New" w:eastAsia="Times New Roman" w:hAnsi="Courier New" w:cs="Courier New"/>
+          <w:color w:val="6A8759"/>
+          <w:sz w:val="16"/>
+          <w:szCs w:val="16"/>
         </w:rPr>
         <w:t>"yarn test -- --watch"</w:t>
       </w:r>
@@ -8465,27 +8474,27 @@
         <w:rPr>
           <w:rFonts w:ascii="Courier New" w:eastAsia="Times New Roman" w:hAnsi="Courier New" w:cs="Courier New"/>
           <w:color w:val="CC7832"/>
-          <w:sz w:val="18"/>
-          <w:szCs w:val="18"/>
-        </w:rPr>
-        <w:t>,</w:t>
-      </w:r>
-      <w:r>
-        <w:rPr>
-          <w:rFonts w:ascii="Courier New" w:eastAsia="Times New Roman" w:hAnsi="Courier New" w:cs="Courier New"/>
-          <w:color w:val="CC7832"/>
-          <w:sz w:val="18"/>
-          <w:szCs w:val="18"/>
-        </w:rPr>
-        <w:br/>
-        <w:t xml:space="preserve">    </w:t>
-      </w:r>
-      <w:r>
-        <w:rPr>
-          <w:rFonts w:ascii="Courier New" w:eastAsia="Times New Roman" w:hAnsi="Courier New" w:cs="Courier New"/>
-          <w:color w:val="9876AA"/>
-          <w:sz w:val="18"/>
-          <w:szCs w:val="18"/>
+          <w:sz w:val="16"/>
+          <w:szCs w:val="16"/>
+        </w:rPr>
+        <w:t>,</w:t>
+      </w:r>
+      <w:r>
+        <w:rPr>
+          <w:rFonts w:ascii="Courier New" w:eastAsia="Times New Roman" w:hAnsi="Courier New" w:cs="Courier New"/>
+          <w:color w:val="CC7832"/>
+          <w:sz w:val="16"/>
+          <w:szCs w:val="16"/>
+        </w:rPr>
+        <w:br/>
+        <w:t xml:space="preserve">    </w:t>
+      </w:r>
+      <w:r>
+        <w:rPr>
+          <w:rFonts w:ascii="Courier New" w:eastAsia="Times New Roman" w:hAnsi="Courier New" w:cs="Courier New"/>
+          <w:color w:val="9876AA"/>
+          <w:sz w:val="16"/>
+          <w:szCs w:val="16"/>
         </w:rPr>
         <w:t>"</w:t>
       </w:r>
@@ -8494,8 +8503,8 @@
         <w:rPr>
           <w:rFonts w:ascii="Courier New" w:eastAsia="Times New Roman" w:hAnsi="Courier New" w:cs="Courier New"/>
           <w:color w:val="9876AA"/>
-          <w:sz w:val="18"/>
-          <w:szCs w:val="18"/>
+          <w:sz w:val="16"/>
+          <w:szCs w:val="16"/>
         </w:rPr>
         <w:t>webpack:dev</w:t>
       </w:r>
@@ -8504,8 +8513,8 @@
         <w:rPr>
           <w:rFonts w:ascii="Courier New" w:eastAsia="Times New Roman" w:hAnsi="Courier New" w:cs="Courier New"/>
           <w:color w:val="9876AA"/>
-          <w:sz w:val="18"/>
-          <w:szCs w:val="18"/>
+          <w:sz w:val="16"/>
+          <w:szCs w:val="16"/>
         </w:rPr>
         <w:t>"</w:t>
       </w:r>
@@ -8513,17 +8522,17 @@
         <w:rPr>
           <w:rFonts w:ascii="Courier New" w:eastAsia="Times New Roman" w:hAnsi="Courier New" w:cs="Courier New"/>
           <w:color w:val="CC7832"/>
-          <w:sz w:val="18"/>
-          <w:szCs w:val="18"/>
-        </w:rPr>
-        <w:t xml:space="preserve">: </w:t>
-      </w:r>
-      <w:r>
-        <w:rPr>
-          <w:rFonts w:ascii="Courier New" w:eastAsia="Times New Roman" w:hAnsi="Courier New" w:cs="Courier New"/>
-          <w:color w:val="6A8759"/>
-          <w:sz w:val="18"/>
-          <w:szCs w:val="18"/>
+          <w:sz w:val="16"/>
+          <w:szCs w:val="16"/>
+        </w:rPr>
+        <w:t xml:space="preserve">: </w:t>
+      </w:r>
+      <w:r>
+        <w:rPr>
+          <w:rFonts w:ascii="Courier New" w:eastAsia="Times New Roman" w:hAnsi="Courier New" w:cs="Courier New"/>
+          <w:color w:val="6A8759"/>
+          <w:sz w:val="16"/>
+          <w:szCs w:val="16"/>
         </w:rPr>
         <w:t xml:space="preserve">"yarn run </w:t>
       </w:r>
@@ -8532,8 +8541,8 @@
         <w:rPr>
           <w:rFonts w:ascii="Courier New" w:eastAsia="Times New Roman" w:hAnsi="Courier New" w:cs="Courier New"/>
           <w:color w:val="6A8759"/>
-          <w:sz w:val="18"/>
-          <w:szCs w:val="18"/>
+          <w:sz w:val="16"/>
+          <w:szCs w:val="16"/>
         </w:rPr>
         <w:t>webpack</w:t>
       </w:r>
@@ -8542,8 +8551,8 @@
         <w:rPr>
           <w:rFonts w:ascii="Courier New" w:eastAsia="Times New Roman" w:hAnsi="Courier New" w:cs="Courier New"/>
           <w:color w:val="6A8759"/>
-          <w:sz w:val="18"/>
-          <w:szCs w:val="18"/>
+          <w:sz w:val="16"/>
+          <w:szCs w:val="16"/>
         </w:rPr>
         <w:t>-dev-server -- --</w:t>
       </w:r>
@@ -8552,8 +8561,8 @@
         <w:rPr>
           <w:rFonts w:ascii="Courier New" w:eastAsia="Times New Roman" w:hAnsi="Courier New" w:cs="Courier New"/>
           <w:color w:val="6A8759"/>
-          <w:sz w:val="18"/>
-          <w:szCs w:val="18"/>
+          <w:sz w:val="16"/>
+          <w:szCs w:val="16"/>
         </w:rPr>
         <w:t>config</w:t>
       </w:r>
@@ -8562,8 +8571,8 @@
         <w:rPr>
           <w:rFonts w:ascii="Courier New" w:eastAsia="Times New Roman" w:hAnsi="Courier New" w:cs="Courier New"/>
           <w:color w:val="6A8759"/>
-          <w:sz w:val="18"/>
-          <w:szCs w:val="18"/>
+          <w:sz w:val="16"/>
+          <w:szCs w:val="16"/>
         </w:rPr>
         <w:t xml:space="preserve"> </w:t>
       </w:r>
@@ -8572,8 +8581,8 @@
         <w:rPr>
           <w:rFonts w:ascii="Courier New" w:eastAsia="Times New Roman" w:hAnsi="Courier New" w:cs="Courier New"/>
           <w:color w:val="6A8759"/>
-          <w:sz w:val="18"/>
-          <w:szCs w:val="18"/>
+          <w:sz w:val="16"/>
+          <w:szCs w:val="16"/>
         </w:rPr>
         <w:t>webpack</w:t>
       </w:r>
@@ -8582,8 +8591,8 @@
         <w:rPr>
           <w:rFonts w:ascii="Courier New" w:eastAsia="Times New Roman" w:hAnsi="Courier New" w:cs="Courier New"/>
           <w:color w:val="6A8759"/>
-          <w:sz w:val="18"/>
-          <w:szCs w:val="18"/>
+          <w:sz w:val="16"/>
+          <w:szCs w:val="16"/>
         </w:rPr>
         <w:t>/</w:t>
       </w:r>
@@ -8592,8 +8601,8 @@
         <w:rPr>
           <w:rFonts w:ascii="Courier New" w:eastAsia="Times New Roman" w:hAnsi="Courier New" w:cs="Courier New"/>
           <w:color w:val="6A8759"/>
-          <w:sz w:val="18"/>
-          <w:szCs w:val="18"/>
+          <w:sz w:val="16"/>
+          <w:szCs w:val="16"/>
         </w:rPr>
         <w:t>webpack.dev.js</w:t>
       </w:r>
@@ -8602,8 +8611,8 @@
         <w:rPr>
           <w:rFonts w:ascii="Courier New" w:eastAsia="Times New Roman" w:hAnsi="Courier New" w:cs="Courier New"/>
           <w:color w:val="6A8759"/>
-          <w:sz w:val="18"/>
-          <w:szCs w:val="18"/>
+          <w:sz w:val="16"/>
+          <w:szCs w:val="16"/>
         </w:rPr>
         <w:t xml:space="preserve"> --progress --inline --hot --profile --port=9060 --watch-content-base"</w:t>
       </w:r>
@@ -8611,27 +8620,27 @@
         <w:rPr>
           <w:rFonts w:ascii="Courier New" w:eastAsia="Times New Roman" w:hAnsi="Courier New" w:cs="Courier New"/>
           <w:color w:val="CC7832"/>
-          <w:sz w:val="18"/>
-          <w:szCs w:val="18"/>
-        </w:rPr>
-        <w:t>,</w:t>
-      </w:r>
-      <w:r>
-        <w:rPr>
-          <w:rFonts w:ascii="Courier New" w:eastAsia="Times New Roman" w:hAnsi="Courier New" w:cs="Courier New"/>
-          <w:color w:val="CC7832"/>
-          <w:sz w:val="18"/>
-          <w:szCs w:val="18"/>
-        </w:rPr>
-        <w:br/>
-        <w:t xml:space="preserve">    </w:t>
-      </w:r>
-      <w:r>
-        <w:rPr>
-          <w:rFonts w:ascii="Courier New" w:eastAsia="Times New Roman" w:hAnsi="Courier New" w:cs="Courier New"/>
-          <w:color w:val="9876AA"/>
-          <w:sz w:val="18"/>
-          <w:szCs w:val="18"/>
+          <w:sz w:val="16"/>
+          <w:szCs w:val="16"/>
+        </w:rPr>
+        <w:t>,</w:t>
+      </w:r>
+      <w:r>
+        <w:rPr>
+          <w:rFonts w:ascii="Courier New" w:eastAsia="Times New Roman" w:hAnsi="Courier New" w:cs="Courier New"/>
+          <w:color w:val="CC7832"/>
+          <w:sz w:val="16"/>
+          <w:szCs w:val="16"/>
+        </w:rPr>
+        <w:br/>
+        <w:t xml:space="preserve">    </w:t>
+      </w:r>
+      <w:r>
+        <w:rPr>
+          <w:rFonts w:ascii="Courier New" w:eastAsia="Times New Roman" w:hAnsi="Courier New" w:cs="Courier New"/>
+          <w:color w:val="9876AA"/>
+          <w:sz w:val="16"/>
+          <w:szCs w:val="16"/>
         </w:rPr>
         <w:t>"</w:t>
       </w:r>
@@ -8640,8 +8649,8 @@
         <w:rPr>
           <w:rFonts w:ascii="Courier New" w:eastAsia="Times New Roman" w:hAnsi="Courier New" w:cs="Courier New"/>
           <w:color w:val="9876AA"/>
-          <w:sz w:val="18"/>
-          <w:szCs w:val="18"/>
+          <w:sz w:val="16"/>
+          <w:szCs w:val="16"/>
         </w:rPr>
         <w:t>webpack:build:main</w:t>
       </w:r>
@@ -8650,8 +8659,8 @@
         <w:rPr>
           <w:rFonts w:ascii="Courier New" w:eastAsia="Times New Roman" w:hAnsi="Courier New" w:cs="Courier New"/>
           <w:color w:val="9876AA"/>
-          <w:sz w:val="18"/>
-          <w:szCs w:val="18"/>
+          <w:sz w:val="16"/>
+          <w:szCs w:val="16"/>
         </w:rPr>
         <w:t>"</w:t>
       </w:r>
@@ -8659,17 +8668,17 @@
         <w:rPr>
           <w:rFonts w:ascii="Courier New" w:eastAsia="Times New Roman" w:hAnsi="Courier New" w:cs="Courier New"/>
           <w:color w:val="CC7832"/>
-          <w:sz w:val="18"/>
-          <w:szCs w:val="18"/>
-        </w:rPr>
-        <w:t xml:space="preserve">: </w:t>
-      </w:r>
-      <w:r>
-        <w:rPr>
-          <w:rFonts w:ascii="Courier New" w:eastAsia="Times New Roman" w:hAnsi="Courier New" w:cs="Courier New"/>
-          <w:color w:val="6A8759"/>
-          <w:sz w:val="18"/>
-          <w:szCs w:val="18"/>
+          <w:sz w:val="16"/>
+          <w:szCs w:val="16"/>
+        </w:rPr>
+        <w:t xml:space="preserve">: </w:t>
+      </w:r>
+      <w:r>
+        <w:rPr>
+          <w:rFonts w:ascii="Courier New" w:eastAsia="Times New Roman" w:hAnsi="Courier New" w:cs="Courier New"/>
+          <w:color w:val="6A8759"/>
+          <w:sz w:val="16"/>
+          <w:szCs w:val="16"/>
         </w:rPr>
         <w:t xml:space="preserve">"yarn run </w:t>
       </w:r>
@@ -8678,8 +8687,8 @@
         <w:rPr>
           <w:rFonts w:ascii="Courier New" w:eastAsia="Times New Roman" w:hAnsi="Courier New" w:cs="Courier New"/>
           <w:color w:val="6A8759"/>
-          <w:sz w:val="18"/>
-          <w:szCs w:val="18"/>
+          <w:sz w:val="16"/>
+          <w:szCs w:val="16"/>
         </w:rPr>
         <w:t>webpack</w:t>
       </w:r>
@@ -8688,8 +8697,8 @@
         <w:rPr>
           <w:rFonts w:ascii="Courier New" w:eastAsia="Times New Roman" w:hAnsi="Courier New" w:cs="Courier New"/>
           <w:color w:val="6A8759"/>
-          <w:sz w:val="18"/>
-          <w:szCs w:val="18"/>
+          <w:sz w:val="16"/>
+          <w:szCs w:val="16"/>
         </w:rPr>
         <w:t xml:space="preserve"> -- --</w:t>
       </w:r>
@@ -8698,8 +8707,8 @@
         <w:rPr>
           <w:rFonts w:ascii="Courier New" w:eastAsia="Times New Roman" w:hAnsi="Courier New" w:cs="Courier New"/>
           <w:color w:val="6A8759"/>
-          <w:sz w:val="18"/>
-          <w:szCs w:val="18"/>
+          <w:sz w:val="16"/>
+          <w:szCs w:val="16"/>
         </w:rPr>
         <w:t>config</w:t>
       </w:r>
@@ -8708,8 +8717,8 @@
         <w:rPr>
           <w:rFonts w:ascii="Courier New" w:eastAsia="Times New Roman" w:hAnsi="Courier New" w:cs="Courier New"/>
           <w:color w:val="6A8759"/>
-          <w:sz w:val="18"/>
-          <w:szCs w:val="18"/>
+          <w:sz w:val="16"/>
+          <w:szCs w:val="16"/>
         </w:rPr>
         <w:t xml:space="preserve"> </w:t>
       </w:r>
@@ -8718,8 +8727,8 @@
         <w:rPr>
           <w:rFonts w:ascii="Courier New" w:eastAsia="Times New Roman" w:hAnsi="Courier New" w:cs="Courier New"/>
           <w:color w:val="6A8759"/>
-          <w:sz w:val="18"/>
-          <w:szCs w:val="18"/>
+          <w:sz w:val="16"/>
+          <w:szCs w:val="16"/>
         </w:rPr>
         <w:t>webpack</w:t>
       </w:r>
@@ -8728,8 +8737,8 @@
         <w:rPr>
           <w:rFonts w:ascii="Courier New" w:eastAsia="Times New Roman" w:hAnsi="Courier New" w:cs="Courier New"/>
           <w:color w:val="6A8759"/>
-          <w:sz w:val="18"/>
-          <w:szCs w:val="18"/>
+          <w:sz w:val="16"/>
+          <w:szCs w:val="16"/>
         </w:rPr>
         <w:t>/</w:t>
       </w:r>
@@ -8738,8 +8747,8 @@
         <w:rPr>
           <w:rFonts w:ascii="Courier New" w:eastAsia="Times New Roman" w:hAnsi="Courier New" w:cs="Courier New"/>
           <w:color w:val="6A8759"/>
-          <w:sz w:val="18"/>
-          <w:szCs w:val="18"/>
+          <w:sz w:val="16"/>
+          <w:szCs w:val="16"/>
         </w:rPr>
         <w:t>webpack.dev.js</w:t>
       </w:r>
@@ -8748,8 +8757,8 @@
         <w:rPr>
           <w:rFonts w:ascii="Courier New" w:eastAsia="Times New Roman" w:hAnsi="Courier New" w:cs="Courier New"/>
           <w:color w:val="6A8759"/>
-          <w:sz w:val="18"/>
-          <w:szCs w:val="18"/>
+          <w:sz w:val="16"/>
+          <w:szCs w:val="16"/>
         </w:rPr>
         <w:t xml:space="preserve"> --progress --profile"</w:t>
       </w:r>
@@ -8757,27 +8766,27 @@
         <w:rPr>
           <w:rFonts w:ascii="Courier New" w:eastAsia="Times New Roman" w:hAnsi="Courier New" w:cs="Courier New"/>
           <w:color w:val="CC7832"/>
-          <w:sz w:val="18"/>
-          <w:szCs w:val="18"/>
-        </w:rPr>
-        <w:t>,</w:t>
-      </w:r>
-      <w:r>
-        <w:rPr>
-          <w:rFonts w:ascii="Courier New" w:eastAsia="Times New Roman" w:hAnsi="Courier New" w:cs="Courier New"/>
-          <w:color w:val="CC7832"/>
-          <w:sz w:val="18"/>
-          <w:szCs w:val="18"/>
-        </w:rPr>
-        <w:br/>
-        <w:t xml:space="preserve">    </w:t>
-      </w:r>
-      <w:r>
-        <w:rPr>
-          <w:rFonts w:ascii="Courier New" w:eastAsia="Times New Roman" w:hAnsi="Courier New" w:cs="Courier New"/>
-          <w:color w:val="9876AA"/>
-          <w:sz w:val="18"/>
-          <w:szCs w:val="18"/>
+          <w:sz w:val="16"/>
+          <w:szCs w:val="16"/>
+        </w:rPr>
+        <w:t>,</w:t>
+      </w:r>
+      <w:r>
+        <w:rPr>
+          <w:rFonts w:ascii="Courier New" w:eastAsia="Times New Roman" w:hAnsi="Courier New" w:cs="Courier New"/>
+          <w:color w:val="CC7832"/>
+          <w:sz w:val="16"/>
+          <w:szCs w:val="16"/>
+        </w:rPr>
+        <w:br/>
+        <w:t xml:space="preserve">    </w:t>
+      </w:r>
+      <w:r>
+        <w:rPr>
+          <w:rFonts w:ascii="Courier New" w:eastAsia="Times New Roman" w:hAnsi="Courier New" w:cs="Courier New"/>
+          <w:color w:val="9876AA"/>
+          <w:sz w:val="16"/>
+          <w:szCs w:val="16"/>
         </w:rPr>
         <w:t>"</w:t>
       </w:r>
@@ -8786,8 +8795,8 @@
         <w:rPr>
           <w:rFonts w:ascii="Courier New" w:eastAsia="Times New Roman" w:hAnsi="Courier New" w:cs="Courier New"/>
           <w:color w:val="9876AA"/>
-          <w:sz w:val="18"/>
-          <w:szCs w:val="18"/>
+          <w:sz w:val="16"/>
+          <w:szCs w:val="16"/>
         </w:rPr>
         <w:t>webpack:build</w:t>
       </w:r>
@@ -8796,8 +8805,8 @@
         <w:rPr>
           <w:rFonts w:ascii="Courier New" w:eastAsia="Times New Roman" w:hAnsi="Courier New" w:cs="Courier New"/>
           <w:color w:val="9876AA"/>
-          <w:sz w:val="18"/>
-          <w:szCs w:val="18"/>
+          <w:sz w:val="16"/>
+          <w:szCs w:val="16"/>
         </w:rPr>
         <w:t>"</w:t>
       </w:r>
@@ -8805,17 +8814,17 @@
         <w:rPr>
           <w:rFonts w:ascii="Courier New" w:eastAsia="Times New Roman" w:hAnsi="Courier New" w:cs="Courier New"/>
           <w:color w:val="CC7832"/>
-          <w:sz w:val="18"/>
-          <w:szCs w:val="18"/>
-        </w:rPr>
-        <w:t xml:space="preserve">: </w:t>
-      </w:r>
-      <w:r>
-        <w:rPr>
-          <w:rFonts w:ascii="Courier New" w:eastAsia="Times New Roman" w:hAnsi="Courier New" w:cs="Courier New"/>
-          <w:color w:val="6A8759"/>
-          <w:sz w:val="18"/>
-          <w:szCs w:val="18"/>
+          <w:sz w:val="16"/>
+          <w:szCs w:val="16"/>
+        </w:rPr>
+        <w:t xml:space="preserve">: </w:t>
+      </w:r>
+      <w:r>
+        <w:rPr>
+          <w:rFonts w:ascii="Courier New" w:eastAsia="Times New Roman" w:hAnsi="Courier New" w:cs="Courier New"/>
+          <w:color w:val="6A8759"/>
+          <w:sz w:val="16"/>
+          <w:szCs w:val="16"/>
         </w:rPr>
         <w:t xml:space="preserve">"yarn run cleanup &amp;&amp; yarn run </w:t>
       </w:r>
@@ -8824,8 +8833,8 @@
         <w:rPr>
           <w:rFonts w:ascii="Courier New" w:eastAsia="Times New Roman" w:hAnsi="Courier New" w:cs="Courier New"/>
           <w:color w:val="6A8759"/>
-          <w:sz w:val="18"/>
-          <w:szCs w:val="18"/>
+          <w:sz w:val="16"/>
+          <w:szCs w:val="16"/>
         </w:rPr>
         <w:t>webpack:build:main</w:t>
       </w:r>
@@ -8834,8 +8843,8 @@
         <w:rPr>
           <w:rFonts w:ascii="Courier New" w:eastAsia="Times New Roman" w:hAnsi="Courier New" w:cs="Courier New"/>
           <w:color w:val="6A8759"/>
-          <w:sz w:val="18"/>
-          <w:szCs w:val="18"/>
+          <w:sz w:val="16"/>
+          <w:szCs w:val="16"/>
         </w:rPr>
         <w:t>"</w:t>
       </w:r>
@@ -8843,27 +8852,27 @@
         <w:rPr>
           <w:rFonts w:ascii="Courier New" w:eastAsia="Times New Roman" w:hAnsi="Courier New" w:cs="Courier New"/>
           <w:color w:val="CC7832"/>
-          <w:sz w:val="18"/>
-          <w:szCs w:val="18"/>
-        </w:rPr>
-        <w:t>,</w:t>
-      </w:r>
-      <w:r>
-        <w:rPr>
-          <w:rFonts w:ascii="Courier New" w:eastAsia="Times New Roman" w:hAnsi="Courier New" w:cs="Courier New"/>
-          <w:color w:val="CC7832"/>
-          <w:sz w:val="18"/>
-          <w:szCs w:val="18"/>
-        </w:rPr>
-        <w:br/>
-        <w:t xml:space="preserve">    </w:t>
-      </w:r>
-      <w:r>
-        <w:rPr>
-          <w:rFonts w:ascii="Courier New" w:eastAsia="Times New Roman" w:hAnsi="Courier New" w:cs="Courier New"/>
-          <w:color w:val="9876AA"/>
-          <w:sz w:val="18"/>
-          <w:szCs w:val="18"/>
+          <w:sz w:val="16"/>
+          <w:szCs w:val="16"/>
+        </w:rPr>
+        <w:t>,</w:t>
+      </w:r>
+      <w:r>
+        <w:rPr>
+          <w:rFonts w:ascii="Courier New" w:eastAsia="Times New Roman" w:hAnsi="Courier New" w:cs="Courier New"/>
+          <w:color w:val="CC7832"/>
+          <w:sz w:val="16"/>
+          <w:szCs w:val="16"/>
+        </w:rPr>
+        <w:br/>
+        <w:t xml:space="preserve">    </w:t>
+      </w:r>
+      <w:r>
+        <w:rPr>
+          <w:rFonts w:ascii="Courier New" w:eastAsia="Times New Roman" w:hAnsi="Courier New" w:cs="Courier New"/>
+          <w:color w:val="9876AA"/>
+          <w:sz w:val="16"/>
+          <w:szCs w:val="16"/>
         </w:rPr>
         <w:t>"</w:t>
       </w:r>
@@ -8872,8 +8881,8 @@
         <w:rPr>
           <w:rFonts w:ascii="Courier New" w:eastAsia="Times New Roman" w:hAnsi="Courier New" w:cs="Courier New"/>
           <w:color w:val="9876AA"/>
-          <w:sz w:val="18"/>
-          <w:szCs w:val="18"/>
+          <w:sz w:val="16"/>
+          <w:szCs w:val="16"/>
         </w:rPr>
         <w:t>webpack:prod:main</w:t>
       </w:r>
@@ -8882,8 +8891,8 @@
         <w:rPr>
           <w:rFonts w:ascii="Courier New" w:eastAsia="Times New Roman" w:hAnsi="Courier New" w:cs="Courier New"/>
           <w:color w:val="9876AA"/>
-          <w:sz w:val="18"/>
-          <w:szCs w:val="18"/>
+          <w:sz w:val="16"/>
+          <w:szCs w:val="16"/>
         </w:rPr>
         <w:t>"</w:t>
       </w:r>
@@ -8891,17 +8900,17 @@
         <w:rPr>
           <w:rFonts w:ascii="Courier New" w:eastAsia="Times New Roman" w:hAnsi="Courier New" w:cs="Courier New"/>
           <w:color w:val="CC7832"/>
-          <w:sz w:val="18"/>
-          <w:szCs w:val="18"/>
-        </w:rPr>
-        <w:t xml:space="preserve">: </w:t>
-      </w:r>
-      <w:r>
-        <w:rPr>
-          <w:rFonts w:ascii="Courier New" w:eastAsia="Times New Roman" w:hAnsi="Courier New" w:cs="Courier New"/>
-          <w:color w:val="6A8759"/>
-          <w:sz w:val="18"/>
-          <w:szCs w:val="18"/>
+          <w:sz w:val="16"/>
+          <w:szCs w:val="16"/>
+        </w:rPr>
+        <w:t xml:space="preserve">: </w:t>
+      </w:r>
+      <w:r>
+        <w:rPr>
+          <w:rFonts w:ascii="Courier New" w:eastAsia="Times New Roman" w:hAnsi="Courier New" w:cs="Courier New"/>
+          <w:color w:val="6A8759"/>
+          <w:sz w:val="16"/>
+          <w:szCs w:val="16"/>
         </w:rPr>
         <w:t xml:space="preserve">"yarn run </w:t>
       </w:r>
@@ -8910,8 +8919,8 @@
         <w:rPr>
           <w:rFonts w:ascii="Courier New" w:eastAsia="Times New Roman" w:hAnsi="Courier New" w:cs="Courier New"/>
           <w:color w:val="6A8759"/>
-          <w:sz w:val="18"/>
-          <w:szCs w:val="18"/>
+          <w:sz w:val="16"/>
+          <w:szCs w:val="16"/>
         </w:rPr>
         <w:t>webpack</w:t>
       </w:r>
@@ -8920,8 +8929,8 @@
         <w:rPr>
           <w:rFonts w:ascii="Courier New" w:eastAsia="Times New Roman" w:hAnsi="Courier New" w:cs="Courier New"/>
           <w:color w:val="6A8759"/>
-          <w:sz w:val="18"/>
-          <w:szCs w:val="18"/>
+          <w:sz w:val="16"/>
+          <w:szCs w:val="16"/>
         </w:rPr>
         <w:t xml:space="preserve"> -- --</w:t>
       </w:r>
@@ -8930,8 +8939,8 @@
         <w:rPr>
           <w:rFonts w:ascii="Courier New" w:eastAsia="Times New Roman" w:hAnsi="Courier New" w:cs="Courier New"/>
           <w:color w:val="6A8759"/>
-          <w:sz w:val="18"/>
-          <w:szCs w:val="18"/>
+          <w:sz w:val="16"/>
+          <w:szCs w:val="16"/>
         </w:rPr>
         <w:t>config</w:t>
       </w:r>
@@ -8940,8 +8949,8 @@
         <w:rPr>
           <w:rFonts w:ascii="Courier New" w:eastAsia="Times New Roman" w:hAnsi="Courier New" w:cs="Courier New"/>
           <w:color w:val="6A8759"/>
-          <w:sz w:val="18"/>
-          <w:szCs w:val="18"/>
+          <w:sz w:val="16"/>
+          <w:szCs w:val="16"/>
         </w:rPr>
         <w:t xml:space="preserve"> </w:t>
       </w:r>
@@ -8950,8 +8959,8 @@
         <w:rPr>
           <w:rFonts w:ascii="Courier New" w:eastAsia="Times New Roman" w:hAnsi="Courier New" w:cs="Courier New"/>
           <w:color w:val="6A8759"/>
-          <w:sz w:val="18"/>
-          <w:szCs w:val="18"/>
+          <w:sz w:val="16"/>
+          <w:szCs w:val="16"/>
         </w:rPr>
         <w:t>webpack</w:t>
       </w:r>
@@ -8960,8 +8969,8 @@
         <w:rPr>
           <w:rFonts w:ascii="Courier New" w:eastAsia="Times New Roman" w:hAnsi="Courier New" w:cs="Courier New"/>
           <w:color w:val="6A8759"/>
-          <w:sz w:val="18"/>
-          <w:szCs w:val="18"/>
+          <w:sz w:val="16"/>
+          <w:szCs w:val="16"/>
         </w:rPr>
         <w:t>/</w:t>
       </w:r>
@@ -8970,8 +8979,8 @@
         <w:rPr>
           <w:rFonts w:ascii="Courier New" w:eastAsia="Times New Roman" w:hAnsi="Courier New" w:cs="Courier New"/>
           <w:color w:val="6A8759"/>
-          <w:sz w:val="18"/>
-          <w:szCs w:val="18"/>
+          <w:sz w:val="16"/>
+          <w:szCs w:val="16"/>
         </w:rPr>
         <w:t>webpack.prod.js</w:t>
       </w:r>
@@ -8980,8 +8989,8 @@
         <w:rPr>
           <w:rFonts w:ascii="Courier New" w:eastAsia="Times New Roman" w:hAnsi="Courier New" w:cs="Courier New"/>
           <w:color w:val="6A8759"/>
-          <w:sz w:val="18"/>
-          <w:szCs w:val="18"/>
+          <w:sz w:val="16"/>
+          <w:szCs w:val="16"/>
         </w:rPr>
         <w:t xml:space="preserve"> --profile"</w:t>
       </w:r>
@@ -8989,27 +8998,27 @@
         <w:rPr>
           <w:rFonts w:ascii="Courier New" w:eastAsia="Times New Roman" w:hAnsi="Courier New" w:cs="Courier New"/>
           <w:color w:val="CC7832"/>
-          <w:sz w:val="18"/>
-          <w:szCs w:val="18"/>
-        </w:rPr>
-        <w:t>,</w:t>
-      </w:r>
-      <w:r>
-        <w:rPr>
-          <w:rFonts w:ascii="Courier New" w:eastAsia="Times New Roman" w:hAnsi="Courier New" w:cs="Courier New"/>
-          <w:color w:val="CC7832"/>
-          <w:sz w:val="18"/>
-          <w:szCs w:val="18"/>
-        </w:rPr>
-        <w:br/>
-        <w:t xml:space="preserve">    </w:t>
-      </w:r>
-      <w:r>
-        <w:rPr>
-          <w:rFonts w:ascii="Courier New" w:eastAsia="Times New Roman" w:hAnsi="Courier New" w:cs="Courier New"/>
-          <w:color w:val="9876AA"/>
-          <w:sz w:val="18"/>
-          <w:szCs w:val="18"/>
+          <w:sz w:val="16"/>
+          <w:szCs w:val="16"/>
+        </w:rPr>
+        <w:t>,</w:t>
+      </w:r>
+      <w:r>
+        <w:rPr>
+          <w:rFonts w:ascii="Courier New" w:eastAsia="Times New Roman" w:hAnsi="Courier New" w:cs="Courier New"/>
+          <w:color w:val="CC7832"/>
+          <w:sz w:val="16"/>
+          <w:szCs w:val="16"/>
+        </w:rPr>
+        <w:br/>
+        <w:t xml:space="preserve">    </w:t>
+      </w:r>
+      <w:r>
+        <w:rPr>
+          <w:rFonts w:ascii="Courier New" w:eastAsia="Times New Roman" w:hAnsi="Courier New" w:cs="Courier New"/>
+          <w:color w:val="9876AA"/>
+          <w:sz w:val="16"/>
+          <w:szCs w:val="16"/>
         </w:rPr>
         <w:t>"</w:t>
       </w:r>
@@ -9018,8 +9027,8 @@
         <w:rPr>
           <w:rFonts w:ascii="Courier New" w:eastAsia="Times New Roman" w:hAnsi="Courier New" w:cs="Courier New"/>
           <w:color w:val="9876AA"/>
-          <w:sz w:val="18"/>
-          <w:szCs w:val="18"/>
+          <w:sz w:val="16"/>
+          <w:szCs w:val="16"/>
         </w:rPr>
         <w:t>webpack:prod</w:t>
       </w:r>
@@ -9028,8 +9037,8 @@
         <w:rPr>
           <w:rFonts w:ascii="Courier New" w:eastAsia="Times New Roman" w:hAnsi="Courier New" w:cs="Courier New"/>
           <w:color w:val="9876AA"/>
-          <w:sz w:val="18"/>
-          <w:szCs w:val="18"/>
+          <w:sz w:val="16"/>
+          <w:szCs w:val="16"/>
         </w:rPr>
         <w:t>"</w:t>
       </w:r>
@@ -9037,17 +9046,17 @@
         <w:rPr>
           <w:rFonts w:ascii="Courier New" w:eastAsia="Times New Roman" w:hAnsi="Courier New" w:cs="Courier New"/>
           <w:color w:val="CC7832"/>
-          <w:sz w:val="18"/>
-          <w:szCs w:val="18"/>
-        </w:rPr>
-        <w:t xml:space="preserve">: </w:t>
-      </w:r>
-      <w:r>
-        <w:rPr>
-          <w:rFonts w:ascii="Courier New" w:eastAsia="Times New Roman" w:hAnsi="Courier New" w:cs="Courier New"/>
-          <w:color w:val="6A8759"/>
-          <w:sz w:val="18"/>
-          <w:szCs w:val="18"/>
+          <w:sz w:val="16"/>
+          <w:szCs w:val="16"/>
+        </w:rPr>
+        <w:t xml:space="preserve">: </w:t>
+      </w:r>
+      <w:r>
+        <w:rPr>
+          <w:rFonts w:ascii="Courier New" w:eastAsia="Times New Roman" w:hAnsi="Courier New" w:cs="Courier New"/>
+          <w:color w:val="6A8759"/>
+          <w:sz w:val="16"/>
+          <w:szCs w:val="16"/>
         </w:rPr>
         <w:t xml:space="preserve">"yarn run cleanup &amp;&amp; yarn run </w:t>
       </w:r>
@@ -9056,8 +9065,8 @@
         <w:rPr>
           <w:rFonts w:ascii="Courier New" w:eastAsia="Times New Roman" w:hAnsi="Courier New" w:cs="Courier New"/>
           <w:color w:val="6A8759"/>
-          <w:sz w:val="18"/>
-          <w:szCs w:val="18"/>
+          <w:sz w:val="16"/>
+          <w:szCs w:val="16"/>
         </w:rPr>
         <w:t>webpack:prod:main</w:t>
       </w:r>
@@ -9066,8 +9075,8 @@
         <w:rPr>
           <w:rFonts w:ascii="Courier New" w:eastAsia="Times New Roman" w:hAnsi="Courier New" w:cs="Courier New"/>
           <w:color w:val="6A8759"/>
-          <w:sz w:val="18"/>
-          <w:szCs w:val="18"/>
+          <w:sz w:val="16"/>
+          <w:szCs w:val="16"/>
         </w:rPr>
         <w:t xml:space="preserve"> &amp;&amp; yarn run clean-www"</w:t>
       </w:r>
@@ -9075,27 +9084,27 @@
         <w:rPr>
           <w:rFonts w:ascii="Courier New" w:eastAsia="Times New Roman" w:hAnsi="Courier New" w:cs="Courier New"/>
           <w:color w:val="CC7832"/>
-          <w:sz w:val="18"/>
-          <w:szCs w:val="18"/>
-        </w:rPr>
-        <w:t>,</w:t>
-      </w:r>
-      <w:r>
-        <w:rPr>
-          <w:rFonts w:ascii="Courier New" w:eastAsia="Times New Roman" w:hAnsi="Courier New" w:cs="Courier New"/>
-          <w:color w:val="CC7832"/>
-          <w:sz w:val="18"/>
-          <w:szCs w:val="18"/>
-        </w:rPr>
-        <w:br/>
-        <w:t xml:space="preserve">    </w:t>
-      </w:r>
-      <w:r>
-        <w:rPr>
-          <w:rFonts w:ascii="Courier New" w:eastAsia="Times New Roman" w:hAnsi="Courier New" w:cs="Courier New"/>
-          <w:color w:val="9876AA"/>
-          <w:sz w:val="18"/>
-          <w:szCs w:val="18"/>
+          <w:sz w:val="16"/>
+          <w:szCs w:val="16"/>
+        </w:rPr>
+        <w:t>,</w:t>
+      </w:r>
+      <w:r>
+        <w:rPr>
+          <w:rFonts w:ascii="Courier New" w:eastAsia="Times New Roman" w:hAnsi="Courier New" w:cs="Courier New"/>
+          <w:color w:val="CC7832"/>
+          <w:sz w:val="16"/>
+          <w:szCs w:val="16"/>
+        </w:rPr>
+        <w:br/>
+        <w:t xml:space="preserve">    </w:t>
+      </w:r>
+      <w:r>
+        <w:rPr>
+          <w:rFonts w:ascii="Courier New" w:eastAsia="Times New Roman" w:hAnsi="Courier New" w:cs="Courier New"/>
+          <w:color w:val="9876AA"/>
+          <w:sz w:val="16"/>
+          <w:szCs w:val="16"/>
         </w:rPr>
         <w:t>"</w:t>
       </w:r>
@@ -9104,8 +9113,8 @@
         <w:rPr>
           <w:rFonts w:ascii="Courier New" w:eastAsia="Times New Roman" w:hAnsi="Courier New" w:cs="Courier New"/>
           <w:color w:val="9876AA"/>
-          <w:sz w:val="18"/>
-          <w:szCs w:val="18"/>
+          <w:sz w:val="16"/>
+          <w:szCs w:val="16"/>
         </w:rPr>
         <w:t>webpack:test</w:t>
       </w:r>
@@ -9114,8 +9123,8 @@
         <w:rPr>
           <w:rFonts w:ascii="Courier New" w:eastAsia="Times New Roman" w:hAnsi="Courier New" w:cs="Courier New"/>
           <w:color w:val="9876AA"/>
-          <w:sz w:val="18"/>
-          <w:szCs w:val="18"/>
+          <w:sz w:val="16"/>
+          <w:szCs w:val="16"/>
         </w:rPr>
         <w:t>"</w:t>
       </w:r>
@@ -9123,17 +9132,17 @@
         <w:rPr>
           <w:rFonts w:ascii="Courier New" w:eastAsia="Times New Roman" w:hAnsi="Courier New" w:cs="Courier New"/>
           <w:color w:val="CC7832"/>
-          <w:sz w:val="18"/>
-          <w:szCs w:val="18"/>
-        </w:rPr>
-        <w:t xml:space="preserve">: </w:t>
-      </w:r>
-      <w:r>
-        <w:rPr>
-          <w:rFonts w:ascii="Courier New" w:eastAsia="Times New Roman" w:hAnsi="Courier New" w:cs="Courier New"/>
-          <w:color w:val="6A8759"/>
-          <w:sz w:val="18"/>
-          <w:szCs w:val="18"/>
+          <w:sz w:val="16"/>
+          <w:szCs w:val="16"/>
+        </w:rPr>
+        <w:t xml:space="preserve">: </w:t>
+      </w:r>
+      <w:r>
+        <w:rPr>
+          <w:rFonts w:ascii="Courier New" w:eastAsia="Times New Roman" w:hAnsi="Courier New" w:cs="Courier New"/>
+          <w:color w:val="6A8759"/>
+          <w:sz w:val="16"/>
+          <w:szCs w:val="16"/>
         </w:rPr>
         <w:t>"yarn run test"</w:t>
       </w:r>
@@ -9141,27 +9150,27 @@
         <w:rPr>
           <w:rFonts w:ascii="Courier New" w:eastAsia="Times New Roman" w:hAnsi="Courier New" w:cs="Courier New"/>
           <w:color w:val="CC7832"/>
-          <w:sz w:val="18"/>
-          <w:szCs w:val="18"/>
-        </w:rPr>
-        <w:t>,</w:t>
-      </w:r>
-      <w:r>
-        <w:rPr>
-          <w:rFonts w:ascii="Courier New" w:eastAsia="Times New Roman" w:hAnsi="Courier New" w:cs="Courier New"/>
-          <w:color w:val="CC7832"/>
-          <w:sz w:val="18"/>
-          <w:szCs w:val="18"/>
-        </w:rPr>
-        <w:br/>
-        <w:t xml:space="preserve">    </w:t>
-      </w:r>
-      <w:r>
-        <w:rPr>
-          <w:rFonts w:ascii="Courier New" w:eastAsia="Times New Roman" w:hAnsi="Courier New" w:cs="Courier New"/>
-          <w:color w:val="9876AA"/>
-          <w:sz w:val="18"/>
-          <w:szCs w:val="18"/>
+          <w:sz w:val="16"/>
+          <w:szCs w:val="16"/>
+        </w:rPr>
+        <w:t>,</w:t>
+      </w:r>
+      <w:r>
+        <w:rPr>
+          <w:rFonts w:ascii="Courier New" w:eastAsia="Times New Roman" w:hAnsi="Courier New" w:cs="Courier New"/>
+          <w:color w:val="CC7832"/>
+          <w:sz w:val="16"/>
+          <w:szCs w:val="16"/>
+        </w:rPr>
+        <w:br/>
+        <w:t xml:space="preserve">    </w:t>
+      </w:r>
+      <w:r>
+        <w:rPr>
+          <w:rFonts w:ascii="Courier New" w:eastAsia="Times New Roman" w:hAnsi="Courier New" w:cs="Courier New"/>
+          <w:color w:val="9876AA"/>
+          <w:sz w:val="16"/>
+          <w:szCs w:val="16"/>
         </w:rPr>
         <w:t>"</w:t>
       </w:r>
@@ -9170,8 +9179,8 @@
         <w:rPr>
           <w:rFonts w:ascii="Courier New" w:eastAsia="Times New Roman" w:hAnsi="Courier New" w:cs="Courier New"/>
           <w:color w:val="9876AA"/>
-          <w:sz w:val="18"/>
-          <w:szCs w:val="18"/>
+          <w:sz w:val="16"/>
+          <w:szCs w:val="16"/>
         </w:rPr>
         <w:t>webpack</w:t>
       </w:r>
@@ -9180,8 +9189,8 @@
         <w:rPr>
           <w:rFonts w:ascii="Courier New" w:eastAsia="Times New Roman" w:hAnsi="Courier New" w:cs="Courier New"/>
           <w:color w:val="9876AA"/>
-          <w:sz w:val="18"/>
-          <w:szCs w:val="18"/>
+          <w:sz w:val="16"/>
+          <w:szCs w:val="16"/>
         </w:rPr>
         <w:t>-dev-server"</w:t>
       </w:r>
@@ -9189,17 +9198,17 @@
         <w:rPr>
           <w:rFonts w:ascii="Courier New" w:eastAsia="Times New Roman" w:hAnsi="Courier New" w:cs="Courier New"/>
           <w:color w:val="CC7832"/>
-          <w:sz w:val="18"/>
-          <w:szCs w:val="18"/>
-        </w:rPr>
-        <w:t xml:space="preserve">: </w:t>
-      </w:r>
-      <w:r>
-        <w:rPr>
-          <w:rFonts w:ascii="Courier New" w:eastAsia="Times New Roman" w:hAnsi="Courier New" w:cs="Courier New"/>
-          <w:color w:val="6A8759"/>
-          <w:sz w:val="18"/>
-          <w:szCs w:val="18"/>
+          <w:sz w:val="16"/>
+          <w:szCs w:val="16"/>
+        </w:rPr>
+        <w:t xml:space="preserve">: </w:t>
+      </w:r>
+      <w:r>
+        <w:rPr>
+          <w:rFonts w:ascii="Courier New" w:eastAsia="Times New Roman" w:hAnsi="Courier New" w:cs="Courier New"/>
+          <w:color w:val="6A8759"/>
+          <w:sz w:val="16"/>
+          <w:szCs w:val="16"/>
         </w:rPr>
         <w:t>"node --</w:t>
       </w:r>
@@ -9208,8 +9217,8 @@
         <w:rPr>
           <w:rFonts w:ascii="Courier New" w:eastAsia="Times New Roman" w:hAnsi="Courier New" w:cs="Courier New"/>
           <w:color w:val="6A8759"/>
-          <w:sz w:val="18"/>
-          <w:szCs w:val="18"/>
+          <w:sz w:val="16"/>
+          <w:szCs w:val="16"/>
         </w:rPr>
         <w:t>max_old_space_size</w:t>
       </w:r>
@@ -9218,8 +9227,8 @@
         <w:rPr>
           <w:rFonts w:ascii="Courier New" w:eastAsia="Times New Roman" w:hAnsi="Courier New" w:cs="Courier New"/>
           <w:color w:val="6A8759"/>
-          <w:sz w:val="18"/>
-          <w:szCs w:val="18"/>
+          <w:sz w:val="16"/>
+          <w:szCs w:val="16"/>
         </w:rPr>
         <w:t xml:space="preserve">=4096 </w:t>
       </w:r>
@@ -9228,8 +9237,8 @@
         <w:rPr>
           <w:rFonts w:ascii="Courier New" w:eastAsia="Times New Roman" w:hAnsi="Courier New" w:cs="Courier New"/>
           <w:color w:val="6A8759"/>
-          <w:sz w:val="18"/>
-          <w:szCs w:val="18"/>
+          <w:sz w:val="16"/>
+          <w:szCs w:val="16"/>
         </w:rPr>
         <w:t>node_modules</w:t>
       </w:r>
@@ -9238,8 +9247,8 @@
         <w:rPr>
           <w:rFonts w:ascii="Courier New" w:eastAsia="Times New Roman" w:hAnsi="Courier New" w:cs="Courier New"/>
           <w:color w:val="6A8759"/>
-          <w:sz w:val="18"/>
-          <w:szCs w:val="18"/>
+          <w:sz w:val="16"/>
+          <w:szCs w:val="16"/>
         </w:rPr>
         <w:t>/</w:t>
       </w:r>
@@ -9248,8 +9257,8 @@
         <w:rPr>
           <w:rFonts w:ascii="Courier New" w:eastAsia="Times New Roman" w:hAnsi="Courier New" w:cs="Courier New"/>
           <w:color w:val="6A8759"/>
-          <w:sz w:val="18"/>
-          <w:szCs w:val="18"/>
+          <w:sz w:val="16"/>
+          <w:szCs w:val="16"/>
         </w:rPr>
         <w:t>webpack</w:t>
       </w:r>
@@ -9258,8 +9267,8 @@
         <w:rPr>
           <w:rFonts w:ascii="Courier New" w:eastAsia="Times New Roman" w:hAnsi="Courier New" w:cs="Courier New"/>
           <w:color w:val="6A8759"/>
-          <w:sz w:val="18"/>
-          <w:szCs w:val="18"/>
+          <w:sz w:val="16"/>
+          <w:szCs w:val="16"/>
         </w:rPr>
         <w:t>-dev-server/bin/webpack-dev-server.js"</w:t>
       </w:r>
@@ -9267,27 +9276,27 @@
         <w:rPr>
           <w:rFonts w:ascii="Courier New" w:eastAsia="Times New Roman" w:hAnsi="Courier New" w:cs="Courier New"/>
           <w:color w:val="CC7832"/>
-          <w:sz w:val="18"/>
-          <w:szCs w:val="18"/>
-        </w:rPr>
-        <w:t>,</w:t>
-      </w:r>
-      <w:r>
-        <w:rPr>
-          <w:rFonts w:ascii="Courier New" w:eastAsia="Times New Roman" w:hAnsi="Courier New" w:cs="Courier New"/>
-          <w:color w:val="CC7832"/>
-          <w:sz w:val="18"/>
-          <w:szCs w:val="18"/>
-        </w:rPr>
-        <w:br/>
-        <w:t xml:space="preserve">    </w:t>
-      </w:r>
-      <w:r>
-        <w:rPr>
-          <w:rFonts w:ascii="Courier New" w:eastAsia="Times New Roman" w:hAnsi="Courier New" w:cs="Courier New"/>
-          <w:color w:val="9876AA"/>
-          <w:sz w:val="18"/>
-          <w:szCs w:val="18"/>
+          <w:sz w:val="16"/>
+          <w:szCs w:val="16"/>
+        </w:rPr>
+        <w:t>,</w:t>
+      </w:r>
+      <w:r>
+        <w:rPr>
+          <w:rFonts w:ascii="Courier New" w:eastAsia="Times New Roman" w:hAnsi="Courier New" w:cs="Courier New"/>
+          <w:color w:val="CC7832"/>
+          <w:sz w:val="16"/>
+          <w:szCs w:val="16"/>
+        </w:rPr>
+        <w:br/>
+        <w:t xml:space="preserve">    </w:t>
+      </w:r>
+      <w:r>
+        <w:rPr>
+          <w:rFonts w:ascii="Courier New" w:eastAsia="Times New Roman" w:hAnsi="Courier New" w:cs="Courier New"/>
+          <w:color w:val="9876AA"/>
+          <w:sz w:val="16"/>
+          <w:szCs w:val="16"/>
         </w:rPr>
         <w:t>"</w:t>
       </w:r>
@@ -9296,8 +9305,8 @@
         <w:rPr>
           <w:rFonts w:ascii="Courier New" w:eastAsia="Times New Roman" w:hAnsi="Courier New" w:cs="Courier New"/>
           <w:color w:val="9876AA"/>
-          <w:sz w:val="18"/>
-          <w:szCs w:val="18"/>
+          <w:sz w:val="16"/>
+          <w:szCs w:val="16"/>
         </w:rPr>
         <w:t>webpack</w:t>
       </w:r>
@@ -9306,8 +9315,8 @@
         <w:rPr>
           <w:rFonts w:ascii="Courier New" w:eastAsia="Times New Roman" w:hAnsi="Courier New" w:cs="Courier New"/>
           <w:color w:val="9876AA"/>
-          <w:sz w:val="18"/>
-          <w:szCs w:val="18"/>
+          <w:sz w:val="16"/>
+          <w:szCs w:val="16"/>
         </w:rPr>
         <w:t>"</w:t>
       </w:r>
@@ -9315,17 +9324,17 @@
         <w:rPr>
           <w:rFonts w:ascii="Courier New" w:eastAsia="Times New Roman" w:hAnsi="Courier New" w:cs="Courier New"/>
           <w:color w:val="CC7832"/>
-          <w:sz w:val="18"/>
-          <w:szCs w:val="18"/>
-        </w:rPr>
-        <w:t xml:space="preserve">: </w:t>
-      </w:r>
-      <w:r>
-        <w:rPr>
-          <w:rFonts w:ascii="Courier New" w:eastAsia="Times New Roman" w:hAnsi="Courier New" w:cs="Courier New"/>
-          <w:color w:val="6A8759"/>
-          <w:sz w:val="18"/>
-          <w:szCs w:val="18"/>
+          <w:sz w:val="16"/>
+          <w:szCs w:val="16"/>
+        </w:rPr>
+        <w:t xml:space="preserve">: </w:t>
+      </w:r>
+      <w:r>
+        <w:rPr>
+          <w:rFonts w:ascii="Courier New" w:eastAsia="Times New Roman" w:hAnsi="Courier New" w:cs="Courier New"/>
+          <w:color w:val="6A8759"/>
+          <w:sz w:val="16"/>
+          <w:szCs w:val="16"/>
         </w:rPr>
         <w:t>"node --</w:t>
       </w:r>
@@ -9334,8 +9343,8 @@
         <w:rPr>
           <w:rFonts w:ascii="Courier New" w:eastAsia="Times New Roman" w:hAnsi="Courier New" w:cs="Courier New"/>
           <w:color w:val="6A8759"/>
-          <w:sz w:val="18"/>
-          <w:szCs w:val="18"/>
+          <w:sz w:val="16"/>
+          <w:szCs w:val="16"/>
         </w:rPr>
         <w:t>max_old_space_size</w:t>
       </w:r>
@@ -9344,8 +9353,8 @@
         <w:rPr>
           <w:rFonts w:ascii="Courier New" w:eastAsia="Times New Roman" w:hAnsi="Courier New" w:cs="Courier New"/>
           <w:color w:val="6A8759"/>
-          <w:sz w:val="18"/>
-          <w:szCs w:val="18"/>
+          <w:sz w:val="16"/>
+          <w:szCs w:val="16"/>
         </w:rPr>
         <w:t xml:space="preserve">=4096 </w:t>
       </w:r>
@@ -9354,8 +9363,8 @@
         <w:rPr>
           <w:rFonts w:ascii="Courier New" w:eastAsia="Times New Roman" w:hAnsi="Courier New" w:cs="Courier New"/>
           <w:color w:val="6A8759"/>
-          <w:sz w:val="18"/>
-          <w:szCs w:val="18"/>
+          <w:sz w:val="16"/>
+          <w:szCs w:val="16"/>
         </w:rPr>
         <w:t>node_modules</w:t>
       </w:r>
@@ -9364,8 +9373,8 @@
         <w:rPr>
           <w:rFonts w:ascii="Courier New" w:eastAsia="Times New Roman" w:hAnsi="Courier New" w:cs="Courier New"/>
           <w:color w:val="6A8759"/>
-          <w:sz w:val="18"/>
-          <w:szCs w:val="18"/>
+          <w:sz w:val="16"/>
+          <w:szCs w:val="16"/>
         </w:rPr>
         <w:t>/</w:t>
       </w:r>
@@ -9374,8 +9383,8 @@
         <w:rPr>
           <w:rFonts w:ascii="Courier New" w:eastAsia="Times New Roman" w:hAnsi="Courier New" w:cs="Courier New"/>
           <w:color w:val="6A8759"/>
-          <w:sz w:val="18"/>
-          <w:szCs w:val="18"/>
+          <w:sz w:val="16"/>
+          <w:szCs w:val="16"/>
         </w:rPr>
         <w:t>webpack</w:t>
       </w:r>
@@ -9384,8 +9393,8 @@
         <w:rPr>
           <w:rFonts w:ascii="Courier New" w:eastAsia="Times New Roman" w:hAnsi="Courier New" w:cs="Courier New"/>
           <w:color w:val="6A8759"/>
-          <w:sz w:val="18"/>
-          <w:szCs w:val="18"/>
+          <w:sz w:val="16"/>
+          <w:szCs w:val="16"/>
         </w:rPr>
         <w:t>/bin/webpack.js"</w:t>
       </w:r>
@@ -9393,27 +9402,27 @@
         <w:rPr>
           <w:rFonts w:ascii="Courier New" w:eastAsia="Times New Roman" w:hAnsi="Courier New" w:cs="Courier New"/>
           <w:color w:val="CC7832"/>
-          <w:sz w:val="18"/>
-          <w:szCs w:val="18"/>
-        </w:rPr>
-        <w:t>,</w:t>
-      </w:r>
-      <w:r>
-        <w:rPr>
-          <w:rFonts w:ascii="Courier New" w:eastAsia="Times New Roman" w:hAnsi="Courier New" w:cs="Courier New"/>
-          <w:color w:val="CC7832"/>
-          <w:sz w:val="18"/>
-          <w:szCs w:val="18"/>
-        </w:rPr>
-        <w:br/>
-        <w:t xml:space="preserve">    </w:t>
-      </w:r>
-      <w:r>
-        <w:rPr>
-          <w:rFonts w:ascii="Courier New" w:eastAsia="Times New Roman" w:hAnsi="Courier New" w:cs="Courier New"/>
-          <w:color w:val="9876AA"/>
-          <w:sz w:val="18"/>
-          <w:szCs w:val="18"/>
+          <w:sz w:val="16"/>
+          <w:szCs w:val="16"/>
+        </w:rPr>
+        <w:t>,</w:t>
+      </w:r>
+      <w:r>
+        <w:rPr>
+          <w:rFonts w:ascii="Courier New" w:eastAsia="Times New Roman" w:hAnsi="Courier New" w:cs="Courier New"/>
+          <w:color w:val="CC7832"/>
+          <w:sz w:val="16"/>
+          <w:szCs w:val="16"/>
+        </w:rPr>
+        <w:br/>
+        <w:t xml:space="preserve">    </w:t>
+      </w:r>
+      <w:r>
+        <w:rPr>
+          <w:rFonts w:ascii="Courier New" w:eastAsia="Times New Roman" w:hAnsi="Courier New" w:cs="Courier New"/>
+          <w:color w:val="9876AA"/>
+          <w:sz w:val="16"/>
+          <w:szCs w:val="16"/>
         </w:rPr>
         <w:t>"</w:t>
       </w:r>
@@ -9422,8 +9431,8 @@
         <w:rPr>
           <w:rFonts w:ascii="Courier New" w:eastAsia="Times New Roman" w:hAnsi="Courier New" w:cs="Courier New"/>
           <w:color w:val="9876AA"/>
-          <w:sz w:val="18"/>
-          <w:szCs w:val="18"/>
+          <w:sz w:val="16"/>
+          <w:szCs w:val="16"/>
         </w:rPr>
         <w:t>postinstall</w:t>
       </w:r>
@@ -9432,8 +9441,8 @@
         <w:rPr>
           <w:rFonts w:ascii="Courier New" w:eastAsia="Times New Roman" w:hAnsi="Courier New" w:cs="Courier New"/>
           <w:color w:val="9876AA"/>
-          <w:sz w:val="18"/>
-          <w:szCs w:val="18"/>
+          <w:sz w:val="16"/>
+          <w:szCs w:val="16"/>
         </w:rPr>
         <w:t>"</w:t>
       </w:r>
@@ -9441,17 +9450,17 @@
         <w:rPr>
           <w:rFonts w:ascii="Courier New" w:eastAsia="Times New Roman" w:hAnsi="Courier New" w:cs="Courier New"/>
           <w:color w:val="CC7832"/>
-          <w:sz w:val="18"/>
-          <w:szCs w:val="18"/>
-        </w:rPr>
-        <w:t xml:space="preserve">: </w:t>
-      </w:r>
-      <w:r>
-        <w:rPr>
-          <w:rFonts w:ascii="Courier New" w:eastAsia="Times New Roman" w:hAnsi="Courier New" w:cs="Courier New"/>
-          <w:color w:val="6A8759"/>
-          <w:sz w:val="18"/>
-          <w:szCs w:val="18"/>
+          <w:sz w:val="16"/>
+          <w:szCs w:val="16"/>
+        </w:rPr>
+        <w:t xml:space="preserve">: </w:t>
+      </w:r>
+      <w:r>
+        <w:rPr>
+          <w:rFonts w:ascii="Courier New" w:eastAsia="Times New Roman" w:hAnsi="Courier New" w:cs="Courier New"/>
+          <w:color w:val="6A8759"/>
+          <w:sz w:val="16"/>
+          <w:szCs w:val="16"/>
         </w:rPr>
         <w:t xml:space="preserve">"node </w:t>
       </w:r>
@@ -9460,8 +9469,8 @@
         <w:rPr>
           <w:rFonts w:ascii="Courier New" w:eastAsia="Times New Roman" w:hAnsi="Courier New" w:cs="Courier New"/>
           <w:color w:val="6A8759"/>
-          <w:sz w:val="18"/>
-          <w:szCs w:val="18"/>
+          <w:sz w:val="16"/>
+          <w:szCs w:val="16"/>
         </w:rPr>
         <w:t>node_modules</w:t>
       </w:r>
@@ -9470,8 +9479,8 @@
         <w:rPr>
           <w:rFonts w:ascii="Courier New" w:eastAsia="Times New Roman" w:hAnsi="Courier New" w:cs="Courier New"/>
           <w:color w:val="6A8759"/>
-          <w:sz w:val="18"/>
-          <w:szCs w:val="18"/>
+          <w:sz w:val="16"/>
+          <w:szCs w:val="16"/>
         </w:rPr>
         <w:t>/</w:t>
       </w:r>
@@ -9480,8 +9489,8 @@
         <w:rPr>
           <w:rFonts w:ascii="Courier New" w:eastAsia="Times New Roman" w:hAnsi="Courier New" w:cs="Courier New"/>
           <w:color w:val="6A8759"/>
-          <w:sz w:val="18"/>
-          <w:szCs w:val="18"/>
+          <w:sz w:val="16"/>
+          <w:szCs w:val="16"/>
         </w:rPr>
         <w:t>phantomjs</w:t>
       </w:r>
@@ -9490,8 +9499,8 @@
         <w:rPr>
           <w:rFonts w:ascii="Courier New" w:eastAsia="Times New Roman" w:hAnsi="Courier New" w:cs="Courier New"/>
           <w:color w:val="6A8759"/>
-          <w:sz w:val="18"/>
-          <w:szCs w:val="18"/>
+          <w:sz w:val="16"/>
+          <w:szCs w:val="16"/>
         </w:rPr>
         <w:t>-prebuilt/install.js"</w:t>
       </w:r>
@@ -9499,8 +9508,8 @@
         <w:rPr>
           <w:rFonts w:ascii="Courier New" w:eastAsia="Times New Roman" w:hAnsi="Courier New" w:cs="Courier New"/>
           <w:color w:val="6A8759"/>
-          <w:sz w:val="18"/>
-          <w:szCs w:val="18"/>
+          <w:sz w:val="16"/>
+          <w:szCs w:val="16"/>
         </w:rPr>
         <w:br/>
         <w:t xml:space="preserve">  </w:t>
@@ -9509,8 +9518,8 @@
         <w:rPr>
           <w:rFonts w:ascii="Courier New" w:eastAsia="Times New Roman" w:hAnsi="Courier New" w:cs="Courier New"/>
           <w:color w:val="A9B7C6"/>
-          <w:sz w:val="18"/>
-          <w:szCs w:val="18"/>
+          <w:sz w:val="16"/>
+          <w:szCs w:val="16"/>
         </w:rPr>
         <w:t>}</w:t>
       </w:r>
@@ -9848,16 +9857,413 @@
           <w:szCs w:val="19"/>
         </w:rPr>
       </w:pPr>
+      <w:proofErr w:type="spellStart"/>
+      <w:r>
+        <w:rPr>
+          <w:rFonts w:ascii="Segoe UI" w:hAnsi="Segoe UI" w:cs="Segoe UI"/>
+          <w:b/>
+          <w:bCs/>
+          <w:color w:val="05264C"/>
+          <w:sz w:val="19"/>
+          <w:szCs w:val="19"/>
+          <w:shd w:val="clear" w:color="auto" w:fill="EAF5FF"/>
+        </w:rPr>
+        <w:t>bootstrapModule</w:t>
+      </w:r>
+      <w:proofErr w:type="spellEnd"/>
+      <w:r>
+        <w:rPr>
+          <w:rFonts w:ascii="Segoe UI" w:hAnsi="Segoe UI" w:cs="Segoe UI"/>
+          <w:b/>
+          <w:bCs/>
+          <w:color w:val="05264C"/>
+          <w:sz w:val="19"/>
+          <w:szCs w:val="19"/>
+          <w:shd w:val="clear" w:color="auto" w:fill="EAF5FF"/>
+        </w:rPr>
+        <w:t xml:space="preserve"> switched to </w:t>
+      </w:r>
+      <w:proofErr w:type="spellStart"/>
+      <w:r>
+        <w:rPr>
+          <w:rFonts w:ascii="Segoe UI" w:hAnsi="Segoe UI" w:cs="Segoe UI"/>
+          <w:b/>
+          <w:bCs/>
+          <w:color w:val="05264C"/>
+          <w:sz w:val="19"/>
+          <w:szCs w:val="19"/>
+          <w:shd w:val="clear" w:color="auto" w:fill="EAF5FF"/>
+        </w:rPr>
+        <w:t>ngx</w:t>
+      </w:r>
+      <w:proofErr w:type="spellEnd"/>
+      <w:r>
+        <w:rPr>
+          <w:rFonts w:ascii="Segoe UI" w:hAnsi="Segoe UI" w:cs="Segoe UI"/>
+          <w:b/>
+          <w:bCs/>
+          <w:color w:val="05264C"/>
+          <w:sz w:val="19"/>
+          <w:szCs w:val="19"/>
+          <w:shd w:val="clear" w:color="auto" w:fill="EAF5FF"/>
+        </w:rPr>
+        <w:t>-admin app-module</w:t>
+      </w:r>
     </w:p>
     <w:p>
       <w:pPr>
-        <w:pStyle w:val="ListParagraph"/>
+        <w:ind w:left="360"/>
+      </w:pPr>
+      <w:r>
+        <w:rPr>
+          <w:noProof/>
+        </w:rPr>
+        <w:drawing>
+          <wp:inline distT="0" distB="0" distL="0" distR="0">
+            <wp:extent cx="5943600" cy="1995016"/>
+            <wp:effectExtent l="19050" t="0" r="0" b="0"/>
+            <wp:docPr id="1" name="Picture 1"/>
+            <wp:cNvGraphicFramePr>
+              <a:graphicFrameLocks xmlns:a="http://schemas.openxmlformats.org/drawingml/2006/main" noChangeAspect="1"/>
+            </wp:cNvGraphicFramePr>
+            <a:graphic xmlns:a="http://schemas.openxmlformats.org/drawingml/2006/main">
+              <a:graphicData uri="http://schemas.openxmlformats.org/drawingml/2006/picture">
+                <pic:pic xmlns:pic="http://schemas.openxmlformats.org/drawingml/2006/picture">
+                  <pic:nvPicPr>
+                    <pic:cNvPr id="0" name="Picture 1"/>
+                    <pic:cNvPicPr>
+                      <a:picLocks noChangeAspect="1" noChangeArrowheads="1"/>
+                    </pic:cNvPicPr>
+                  </pic:nvPicPr>
+                  <pic:blipFill>
+                    <a:blip r:embed="rId5" cstate="print"/>
+                    <a:srcRect/>
+                    <a:stretch>
+                      <a:fillRect/>
+                    </a:stretch>
+                  </pic:blipFill>
+                  <pic:spPr bwMode="auto">
+                    <a:xfrm>
+                      <a:off x="0" y="0"/>
+                      <a:ext cx="5943600" cy="1995016"/>
+                    </a:xfrm>
+                    <a:prstGeom prst="rect">
+                      <a:avLst/>
+                    </a:prstGeom>
+                    <a:noFill/>
+                    <a:ln w="9525">
+                      <a:noFill/>
+                      <a:miter lim="800000"/>
+                      <a:headEnd/>
+                      <a:tailEnd/>
+                    </a:ln>
+                  </pic:spPr>
+                </pic:pic>
+              </a:graphicData>
+            </a:graphic>
+          </wp:inline>
+        </w:drawing>
+      </w:r>
+    </w:p>
+    <w:p/>
+    <w:p>
+      <w:pPr>
+        <w:pStyle w:val="Heading1"/>
         <w:numPr>
           <w:ilvl w:val="0"/>
           <w:numId w:val="1"/>
         </w:numPr>
       </w:pPr>
+      <w:r>
+        <w:rPr>
+          <w:shd w:val="clear" w:color="auto" w:fill="EAF5FF"/>
+        </w:rPr>
+        <w:lastRenderedPageBreak/>
+        <w:t xml:space="preserve">Overwrite index.html from </w:t>
+      </w:r>
+      <w:proofErr w:type="spellStart"/>
+      <w:r>
+        <w:rPr>
+          <w:shd w:val="clear" w:color="auto" w:fill="EAF5FF"/>
+        </w:rPr>
+        <w:t>ngx</w:t>
+      </w:r>
+      <w:proofErr w:type="spellEnd"/>
+      <w:r>
+        <w:rPr>
+          <w:shd w:val="clear" w:color="auto" w:fill="EAF5FF"/>
+        </w:rPr>
+        <w:t>-admin</w:t>
+      </w:r>
     </w:p>
+    <w:p>
+      <w:r>
+        <w:rPr>
+          <w:noProof/>
+        </w:rPr>
+        <w:drawing>
+          <wp:inline distT="0" distB="0" distL="0" distR="0">
+            <wp:extent cx="5943600" cy="709194"/>
+            <wp:effectExtent l="19050" t="0" r="0" b="0"/>
+            <wp:docPr id="4" name="Picture 4"/>
+            <wp:cNvGraphicFramePr>
+              <a:graphicFrameLocks xmlns:a="http://schemas.openxmlformats.org/drawingml/2006/main" noChangeAspect="1"/>
+            </wp:cNvGraphicFramePr>
+            <a:graphic xmlns:a="http://schemas.openxmlformats.org/drawingml/2006/main">
+              <a:graphicData uri="http://schemas.openxmlformats.org/drawingml/2006/picture">
+                <pic:pic xmlns:pic="http://schemas.openxmlformats.org/drawingml/2006/picture">
+                  <pic:nvPicPr>
+                    <pic:cNvPr id="0" name="Picture 4"/>
+                    <pic:cNvPicPr>
+                      <a:picLocks noChangeAspect="1" noChangeArrowheads="1"/>
+                    </pic:cNvPicPr>
+                  </pic:nvPicPr>
+                  <pic:blipFill>
+                    <a:blip r:embed="rId6" cstate="print"/>
+                    <a:srcRect/>
+                    <a:stretch>
+                      <a:fillRect/>
+                    </a:stretch>
+                  </pic:blipFill>
+                  <pic:spPr bwMode="auto">
+                    <a:xfrm>
+                      <a:off x="0" y="0"/>
+                      <a:ext cx="5943600" cy="709194"/>
+                    </a:xfrm>
+                    <a:prstGeom prst="rect">
+                      <a:avLst/>
+                    </a:prstGeom>
+                    <a:noFill/>
+                    <a:ln w="9525">
+                      <a:noFill/>
+                      <a:miter lim="800000"/>
+                      <a:headEnd/>
+                      <a:tailEnd/>
+                    </a:ln>
+                  </pic:spPr>
+                </pic:pic>
+              </a:graphicData>
+            </a:graphic>
+          </wp:inline>
+        </w:drawing>
+      </w:r>
+    </w:p>
+    <w:p>
+      <w:r>
+        <w:rPr>
+          <w:noProof/>
+        </w:rPr>
+        <w:drawing>
+          <wp:inline distT="0" distB="0" distL="0" distR="0">
+            <wp:extent cx="5943600" cy="2537883"/>
+            <wp:effectExtent l="19050" t="0" r="0" b="0"/>
+            <wp:docPr id="7" name="Picture 7"/>
+            <wp:cNvGraphicFramePr>
+              <a:graphicFrameLocks xmlns:a="http://schemas.openxmlformats.org/drawingml/2006/main" noChangeAspect="1"/>
+            </wp:cNvGraphicFramePr>
+            <a:graphic xmlns:a="http://schemas.openxmlformats.org/drawingml/2006/main">
+              <a:graphicData uri="http://schemas.openxmlformats.org/drawingml/2006/picture">
+                <pic:pic xmlns:pic="http://schemas.openxmlformats.org/drawingml/2006/picture">
+                  <pic:nvPicPr>
+                    <pic:cNvPr id="0" name="Picture 7"/>
+                    <pic:cNvPicPr>
+                      <a:picLocks noChangeAspect="1" noChangeArrowheads="1"/>
+                    </pic:cNvPicPr>
+                  </pic:nvPicPr>
+                  <pic:blipFill>
+                    <a:blip r:embed="rId7" cstate="print"/>
+                    <a:srcRect/>
+                    <a:stretch>
+                      <a:fillRect/>
+                    </a:stretch>
+                  </pic:blipFill>
+                  <pic:spPr bwMode="auto">
+                    <a:xfrm>
+                      <a:off x="0" y="0"/>
+                      <a:ext cx="5943600" cy="2537883"/>
+                    </a:xfrm>
+                    <a:prstGeom prst="rect">
+                      <a:avLst/>
+                    </a:prstGeom>
+                    <a:noFill/>
+                    <a:ln w="9525">
+                      <a:noFill/>
+                      <a:miter lim="800000"/>
+                      <a:headEnd/>
+                      <a:tailEnd/>
+                    </a:ln>
+                  </pic:spPr>
+                </pic:pic>
+              </a:graphicData>
+            </a:graphic>
+          </wp:inline>
+        </w:drawing>
+      </w:r>
+    </w:p>
+    <w:p>
+      <w:r>
+        <w:rPr>
+          <w:noProof/>
+        </w:rPr>
+        <w:drawing>
+          <wp:inline distT="0" distB="0" distL="0" distR="0">
+            <wp:extent cx="5943600" cy="2659141"/>
+            <wp:effectExtent l="19050" t="0" r="0" b="0"/>
+            <wp:docPr id="10" name="Picture 10"/>
+            <wp:cNvGraphicFramePr>
+              <a:graphicFrameLocks xmlns:a="http://schemas.openxmlformats.org/drawingml/2006/main" noChangeAspect="1"/>
+            </wp:cNvGraphicFramePr>
+            <a:graphic xmlns:a="http://schemas.openxmlformats.org/drawingml/2006/main">
+              <a:graphicData uri="http://schemas.openxmlformats.org/drawingml/2006/picture">
+                <pic:pic xmlns:pic="http://schemas.openxmlformats.org/drawingml/2006/picture">
+                  <pic:nvPicPr>
+                    <pic:cNvPr id="0" name="Picture 10"/>
+                    <pic:cNvPicPr>
+                      <a:picLocks noChangeAspect="1" noChangeArrowheads="1"/>
+                    </pic:cNvPicPr>
+                  </pic:nvPicPr>
+                  <pic:blipFill>
+                    <a:blip r:embed="rId8" cstate="print"/>
+                    <a:srcRect/>
+                    <a:stretch>
+                      <a:fillRect/>
+                    </a:stretch>
+                  </pic:blipFill>
+                  <pic:spPr bwMode="auto">
+                    <a:xfrm>
+                      <a:off x="0" y="0"/>
+                      <a:ext cx="5943600" cy="2659141"/>
+                    </a:xfrm>
+                    <a:prstGeom prst="rect">
+                      <a:avLst/>
+                    </a:prstGeom>
+                    <a:noFill/>
+                    <a:ln w="9525">
+                      <a:noFill/>
+                      <a:miter lim="800000"/>
+                      <a:headEnd/>
+                      <a:tailEnd/>
+                    </a:ln>
+                  </pic:spPr>
+                </pic:pic>
+              </a:graphicData>
+            </a:graphic>
+          </wp:inline>
+        </w:drawing>
+      </w:r>
+    </w:p>
+    <w:p>
+      <w:r>
+        <w:rPr>
+          <w:noProof/>
+        </w:rPr>
+        <w:lastRenderedPageBreak/>
+        <w:drawing>
+          <wp:anchor distT="0" distB="0" distL="114300" distR="114300" simplePos="0" relativeHeight="251658240" behindDoc="0" locked="0" layoutInCell="1" allowOverlap="1">
+            <wp:simplePos x="0" y="0"/>
+            <wp:positionH relativeFrom="column">
+              <wp:posOffset>12226</wp:posOffset>
+            </wp:positionH>
+            <wp:positionV relativeFrom="paragraph">
+              <wp:posOffset>2681785</wp:posOffset>
+            </wp:positionV>
+            <wp:extent cx="5945022" cy="1030406"/>
+            <wp:effectExtent l="19050" t="0" r="0" b="0"/>
+            <wp:wrapNone/>
+            <wp:docPr id="16" name="Picture 16"/>
+            <wp:cNvGraphicFramePr>
+              <a:graphicFrameLocks xmlns:a="http://schemas.openxmlformats.org/drawingml/2006/main" noChangeAspect="1"/>
+            </wp:cNvGraphicFramePr>
+            <a:graphic xmlns:a="http://schemas.openxmlformats.org/drawingml/2006/main">
+              <a:graphicData uri="http://schemas.openxmlformats.org/drawingml/2006/picture">
+                <pic:pic xmlns:pic="http://schemas.openxmlformats.org/drawingml/2006/picture">
+                  <pic:nvPicPr>
+                    <pic:cNvPr id="0" name="Picture 16"/>
+                    <pic:cNvPicPr>
+                      <a:picLocks noChangeAspect="1" noChangeArrowheads="1"/>
+                    </pic:cNvPicPr>
+                  </pic:nvPicPr>
+                  <pic:blipFill>
+                    <a:blip r:embed="rId9" cstate="print"/>
+                    <a:srcRect/>
+                    <a:stretch>
+                      <a:fillRect/>
+                    </a:stretch>
+                  </pic:blipFill>
+                  <pic:spPr bwMode="auto">
+                    <a:xfrm>
+                      <a:off x="0" y="0"/>
+                      <a:ext cx="5945022" cy="1030406"/>
+                    </a:xfrm>
+                    <a:prstGeom prst="rect">
+                      <a:avLst/>
+                    </a:prstGeom>
+                    <a:noFill/>
+                    <a:ln w="9525">
+                      <a:noFill/>
+                      <a:miter lim="800000"/>
+                      <a:headEnd/>
+                      <a:tailEnd/>
+                    </a:ln>
+                  </pic:spPr>
+                </pic:pic>
+              </a:graphicData>
+            </a:graphic>
+          </wp:anchor>
+        </w:drawing>
+      </w:r>
+      <w:r>
+        <w:rPr>
+          <w:noProof/>
+        </w:rPr>
+        <w:drawing>
+          <wp:inline distT="0" distB="0" distL="0" distR="0">
+            <wp:extent cx="5943600" cy="2737990"/>
+            <wp:effectExtent l="19050" t="0" r="0" b="0"/>
+            <wp:docPr id="13" name="Picture 13"/>
+            <wp:cNvGraphicFramePr>
+              <a:graphicFrameLocks xmlns:a="http://schemas.openxmlformats.org/drawingml/2006/main" noChangeAspect="1"/>
+            </wp:cNvGraphicFramePr>
+            <a:graphic xmlns:a="http://schemas.openxmlformats.org/drawingml/2006/main">
+              <a:graphicData uri="http://schemas.openxmlformats.org/drawingml/2006/picture">
+                <pic:pic xmlns:pic="http://schemas.openxmlformats.org/drawingml/2006/picture">
+                  <pic:nvPicPr>
+                    <pic:cNvPr id="0" name="Picture 13"/>
+                    <pic:cNvPicPr>
+                      <a:picLocks noChangeAspect="1" noChangeArrowheads="1"/>
+                    </pic:cNvPicPr>
+                  </pic:nvPicPr>
+                  <pic:blipFill>
+                    <a:blip r:embed="rId10" cstate="print"/>
+                    <a:srcRect/>
+                    <a:stretch>
+                      <a:fillRect/>
+                    </a:stretch>
+                  </pic:blipFill>
+                  <pic:spPr bwMode="auto">
+                    <a:xfrm>
+                      <a:off x="0" y="0"/>
+                      <a:ext cx="5943600" cy="2737990"/>
+                    </a:xfrm>
+                    <a:prstGeom prst="rect">
+                      <a:avLst/>
+                    </a:prstGeom>
+                    <a:noFill/>
+                    <a:ln w="9525">
+                      <a:noFill/>
+                      <a:miter lim="800000"/>
+                      <a:headEnd/>
+                      <a:tailEnd/>
+                    </a:ln>
+                  </pic:spPr>
+                </pic:pic>
+              </a:graphicData>
+            </a:graphic>
+          </wp:inline>
+        </w:drawing>
+      </w:r>
+    </w:p>
+    <w:p/>
     <w:sectPr>
       <w:pgSz w:w="12240" w:h="15840"/>
       <w:pgMar w:top="1440" w:right="1440" w:bottom="1440" w:left="1440" w:header="720" w:footer="720" w:gutter="0"/>
@@ -10045,7 +10451,7 @@
   <w:abstractNum w:abstractNumId="2">
     <w:nsid w:val="66046621"/>
     <w:multiLevelType w:val="hybridMultilevel"/>
-    <w:tmpl w:val="C0FADA58"/>
+    <w:tmpl w:val="1A86D882"/>
     <w:lvl w:ilvl="0" w:tplc="0409000F">
       <w:start w:val="1"/>
       <w:numFmt w:val="decimal"/>
@@ -10393,6 +10799,29 @@
     <w:qFormat/>
     <w:rsid w:val="002B56A1"/>
   </w:style>
+  <w:style w:type="paragraph" w:styleId="Heading1">
+    <w:name w:val="heading 1"/>
+    <w:basedOn w:val="Normal"/>
+    <w:next w:val="Normal"/>
+    <w:link w:val="Heading1Char"/>
+    <w:uiPriority w:val="9"/>
+    <w:qFormat/>
+    <w:rsid w:val="00F76FDC"/>
+    <w:pPr>
+      <w:keepNext/>
+      <w:keepLines/>
+      <w:spacing w:before="480" w:after="0"/>
+      <w:outlineLvl w:val="0"/>
+    </w:pPr>
+    <w:rPr>
+      <w:rFonts w:asciiTheme="majorHAnsi" w:eastAsiaTheme="majorEastAsia" w:hAnsiTheme="majorHAnsi" w:cstheme="majorBidi"/>
+      <w:b/>
+      <w:bCs/>
+      <w:color w:val="365F91" w:themeColor="accent1" w:themeShade="BF"/>
+      <w:sz w:val="28"/>
+      <w:szCs w:val="28"/>
+    </w:rPr>
+  </w:style>
   <w:style w:type="character" w:default="1" w:styleId="DefaultParagraphFont">
     <w:name w:val="Default Paragraph Font"/>
     <w:uiPriority w:val="1"/>
@@ -10489,6 +10918,51 @@
       <w:rFonts w:ascii="Times New Roman" w:eastAsia="Times New Roman" w:hAnsi="Times New Roman" w:cs="Times New Roman"/>
       <w:sz w:val="24"/>
       <w:szCs w:val="24"/>
+    </w:rPr>
+  </w:style>
+  <w:style w:type="paragraph" w:styleId="BalloonText">
+    <w:name w:val="Balloon Text"/>
+    <w:basedOn w:val="Normal"/>
+    <w:link w:val="BalloonTextChar"/>
+    <w:uiPriority w:val="99"/>
+    <w:semiHidden/>
+    <w:unhideWhenUsed/>
+    <w:rsid w:val="000F5566"/>
+    <w:pPr>
+      <w:spacing w:after="0" w:line="240" w:lineRule="auto"/>
+    </w:pPr>
+    <w:rPr>
+      <w:rFonts w:ascii="Tahoma" w:hAnsi="Tahoma" w:cs="Tahoma"/>
+      <w:sz w:val="16"/>
+      <w:szCs w:val="16"/>
+    </w:rPr>
+  </w:style>
+  <w:style w:type="character" w:customStyle="1" w:styleId="BalloonTextChar">
+    <w:name w:val="Balloon Text Char"/>
+    <w:basedOn w:val="DefaultParagraphFont"/>
+    <w:link w:val="BalloonText"/>
+    <w:uiPriority w:val="99"/>
+    <w:semiHidden/>
+    <w:rsid w:val="000F5566"/>
+    <w:rPr>
+      <w:rFonts w:ascii="Tahoma" w:hAnsi="Tahoma" w:cs="Tahoma"/>
+      <w:sz w:val="16"/>
+      <w:szCs w:val="16"/>
+    </w:rPr>
+  </w:style>
+  <w:style w:type="character" w:customStyle="1" w:styleId="Heading1Char">
+    <w:name w:val="Heading 1 Char"/>
+    <w:basedOn w:val="DefaultParagraphFont"/>
+    <w:link w:val="Heading1"/>
+    <w:uiPriority w:val="9"/>
+    <w:rsid w:val="00F76FDC"/>
+    <w:rPr>
+      <w:rFonts w:asciiTheme="majorHAnsi" w:eastAsiaTheme="majorEastAsia" w:hAnsiTheme="majorHAnsi" w:cstheme="majorBidi"/>
+      <w:b/>
+      <w:bCs/>
+      <w:color w:val="365F91" w:themeColor="accent1" w:themeShade="BF"/>
+      <w:sz w:val="28"/>
+      <w:szCs w:val="28"/>
     </w:rPr>
   </w:style>
 </w:styles>

</xml_diff>

<commit_message>
7. Fix Error: Cannot find module 'app/pages/pages.module'.
</commit_message>
<xml_diff>
--- a/Order of Operations.docx
+++ b/Order of Operations.docx
@@ -10244,6 +10244,199 @@
                     <a:xfrm>
                       <a:off x="0" y="0"/>
                       <a:ext cx="5943600" cy="2737990"/>
+                    </a:xfrm>
+                    <a:prstGeom prst="rect">
+                      <a:avLst/>
+                    </a:prstGeom>
+                    <a:noFill/>
+                    <a:ln w="9525">
+                      <a:noFill/>
+                      <a:miter lim="800000"/>
+                      <a:headEnd/>
+                      <a:tailEnd/>
+                    </a:ln>
+                  </pic:spPr>
+                </pic:pic>
+              </a:graphicData>
+            </a:graphic>
+          </wp:inline>
+        </w:drawing>
+      </w:r>
+    </w:p>
+    <w:p/>
+    <w:p/>
+    <w:p/>
+    <w:p>
+      <w:pPr>
+        <w:pStyle w:val="Heading1"/>
+        <w:numPr>
+          <w:ilvl w:val="0"/>
+          <w:numId w:val="1"/>
+        </w:numPr>
+        <w:rPr>
+          <w:shd w:val="clear" w:color="auto" w:fill="EAF5FF"/>
+        </w:rPr>
+      </w:pPr>
+      <w:r>
+        <w:rPr>
+          <w:shd w:val="clear" w:color="auto" w:fill="EAF5FF"/>
+        </w:rPr>
+        <w:t>Fix "Cannot find name '</w:t>
+      </w:r>
+      <w:proofErr w:type="spellStart"/>
+      <w:r>
+        <w:rPr>
+          <w:shd w:val="clear" w:color="auto" w:fill="EAF5FF"/>
+        </w:rPr>
+        <w:t>tinymce</w:t>
+      </w:r>
+      <w:proofErr w:type="spellEnd"/>
+      <w:r>
+        <w:rPr>
+          <w:shd w:val="clear" w:color="auto" w:fill="EAF5FF"/>
+        </w:rPr>
+        <w:t>'" error</w:t>
+      </w:r>
+    </w:p>
+    <w:p>
+      <w:r>
+        <w:rPr>
+          <w:noProof/>
+        </w:rPr>
+        <w:drawing>
+          <wp:inline distT="0" distB="0" distL="0" distR="0">
+            <wp:extent cx="5943600" cy="1054068"/>
+            <wp:effectExtent l="19050" t="0" r="0" b="0"/>
+            <wp:docPr id="19" name="Picture 19"/>
+            <wp:cNvGraphicFramePr>
+              <a:graphicFrameLocks xmlns:a="http://schemas.openxmlformats.org/drawingml/2006/main" noChangeAspect="1"/>
+            </wp:cNvGraphicFramePr>
+            <a:graphic xmlns:a="http://schemas.openxmlformats.org/drawingml/2006/main">
+              <a:graphicData uri="http://schemas.openxmlformats.org/drawingml/2006/picture">
+                <pic:pic xmlns:pic="http://schemas.openxmlformats.org/drawingml/2006/picture">
+                  <pic:nvPicPr>
+                    <pic:cNvPr id="0" name="Picture 19"/>
+                    <pic:cNvPicPr>
+                      <a:picLocks noChangeAspect="1" noChangeArrowheads="1"/>
+                    </pic:cNvPicPr>
+                  </pic:nvPicPr>
+                  <pic:blipFill>
+                    <a:blip r:embed="rId11" cstate="print"/>
+                    <a:srcRect/>
+                    <a:stretch>
+                      <a:fillRect/>
+                    </a:stretch>
+                  </pic:blipFill>
+                  <pic:spPr bwMode="auto">
+                    <a:xfrm>
+                      <a:off x="0" y="0"/>
+                      <a:ext cx="5943600" cy="1054068"/>
+                    </a:xfrm>
+                    <a:prstGeom prst="rect">
+                      <a:avLst/>
+                    </a:prstGeom>
+                    <a:noFill/>
+                    <a:ln w="9525">
+                      <a:noFill/>
+                      <a:miter lim="800000"/>
+                      <a:headEnd/>
+                      <a:tailEnd/>
+                    </a:ln>
+                  </pic:spPr>
+                </pic:pic>
+              </a:graphicData>
+            </a:graphic>
+          </wp:inline>
+        </w:drawing>
+      </w:r>
+    </w:p>
+    <w:p>
+      <w:r>
+        <w:rPr>
+          <w:noProof/>
+        </w:rPr>
+        <w:drawing>
+          <wp:inline distT="0" distB="0" distL="0" distR="0">
+            <wp:extent cx="5943600" cy="2138851"/>
+            <wp:effectExtent l="19050" t="0" r="0" b="0"/>
+            <wp:docPr id="22" name="Picture 22"/>
+            <wp:cNvGraphicFramePr>
+              <a:graphicFrameLocks xmlns:a="http://schemas.openxmlformats.org/drawingml/2006/main" noChangeAspect="1"/>
+            </wp:cNvGraphicFramePr>
+            <a:graphic xmlns:a="http://schemas.openxmlformats.org/drawingml/2006/main">
+              <a:graphicData uri="http://schemas.openxmlformats.org/drawingml/2006/picture">
+                <pic:pic xmlns:pic="http://schemas.openxmlformats.org/drawingml/2006/picture">
+                  <pic:nvPicPr>
+                    <pic:cNvPr id="0" name="Picture 22"/>
+                    <pic:cNvPicPr>
+                      <a:picLocks noChangeAspect="1" noChangeArrowheads="1"/>
+                    </pic:cNvPicPr>
+                  </pic:nvPicPr>
+                  <pic:blipFill>
+                    <a:blip r:embed="rId12" cstate="print"/>
+                    <a:srcRect/>
+                    <a:stretch>
+                      <a:fillRect/>
+                    </a:stretch>
+                  </pic:blipFill>
+                  <pic:spPr bwMode="auto">
+                    <a:xfrm>
+                      <a:off x="0" y="0"/>
+                      <a:ext cx="5943600" cy="2138851"/>
+                    </a:xfrm>
+                    <a:prstGeom prst="rect">
+                      <a:avLst/>
+                    </a:prstGeom>
+                    <a:noFill/>
+                    <a:ln w="9525">
+                      <a:noFill/>
+                      <a:miter lim="800000"/>
+                      <a:headEnd/>
+                      <a:tailEnd/>
+                    </a:ln>
+                  </pic:spPr>
+                </pic:pic>
+              </a:graphicData>
+            </a:graphic>
+          </wp:inline>
+        </w:drawing>
+      </w:r>
+    </w:p>
+    <w:p/>
+    <w:p>
+      <w:r>
+        <w:rPr>
+          <w:noProof/>
+        </w:rPr>
+        <w:lastRenderedPageBreak/>
+        <w:drawing>
+          <wp:inline distT="0" distB="0" distL="0" distR="0">
+            <wp:extent cx="5943600" cy="2623434"/>
+            <wp:effectExtent l="19050" t="0" r="0" b="0"/>
+            <wp:docPr id="25" name="Picture 25"/>
+            <wp:cNvGraphicFramePr>
+              <a:graphicFrameLocks xmlns:a="http://schemas.openxmlformats.org/drawingml/2006/main" noChangeAspect="1"/>
+            </wp:cNvGraphicFramePr>
+            <a:graphic xmlns:a="http://schemas.openxmlformats.org/drawingml/2006/main">
+              <a:graphicData uri="http://schemas.openxmlformats.org/drawingml/2006/picture">
+                <pic:pic xmlns:pic="http://schemas.openxmlformats.org/drawingml/2006/picture">
+                  <pic:nvPicPr>
+                    <pic:cNvPr id="0" name="Picture 25"/>
+                    <pic:cNvPicPr>
+                      <a:picLocks noChangeAspect="1" noChangeArrowheads="1"/>
+                    </pic:cNvPicPr>
+                  </pic:nvPicPr>
+                  <pic:blipFill>
+                    <a:blip r:embed="rId13" cstate="print"/>
+                    <a:srcRect/>
+                    <a:stretch>
+                      <a:fillRect/>
+                    </a:stretch>
+                  </pic:blipFill>
+                  <pic:spPr bwMode="auto">
+                    <a:xfrm>
+                      <a:off x="0" y="0"/>
+                      <a:ext cx="5943600" cy="2623434"/>
                     </a:xfrm>
                     <a:prstGeom prst="rect">
                       <a:avLst/>
@@ -10451,7 +10644,7 @@
   <w:abstractNum w:abstractNumId="2">
     <w:nsid w:val="66046621"/>
     <w:multiLevelType w:val="hybridMultilevel"/>
-    <w:tmpl w:val="1A86D882"/>
+    <w:tmpl w:val="B540DDC8"/>
     <w:lvl w:ilvl="0" w:tplc="0409000F">
       <w:start w:val="1"/>
       <w:numFmt w:val="decimal"/>

</xml_diff>